<commit_message>
Update NEA Technical Documentation.docx
</commit_message>
<xml_diff>
--- a/Documents/NEA Technical Documentation.docx
+++ b/Documents/NEA Technical Documentation.docx
@@ -156,8 +156,13 @@
               <w:t xml:space="preserve">Clicking the register link will open a new form which allows the user to enter new login credentials. There are several checks on the username and password </w:t>
             </w:r>
             <w:r>
-              <w:t>to confirm they are suitable before the user will be allowed to register (See “Logging In</w:t>
-            </w:r>
+              <w:t xml:space="preserve">to confirm they are suitable before the user will be allowed to register (See “Logging </w:t>
+            </w:r>
+            <w:proofErr w:type="gramStart"/>
+            <w:r>
+              <w:t>In</w:t>
+            </w:r>
+            <w:proofErr w:type="gramEnd"/>
             <w:r>
               <w:t xml:space="preserve"> and Registering</w:t>
             </w:r>
@@ -230,11 +235,24 @@
           </w:tcPr>
           <w:p>
             <w:r>
-              <w:t>After registering an account, the register form will automatically close and the login form will refocus.</w:t>
-            </w:r>
-            <w:r>
-              <w:t xml:space="preserve"> Pressing Login will initiate the verification process (See “Logging In</w:t>
-            </w:r>
+              <w:t xml:space="preserve">After registering an account, the register form will automatically </w:t>
+            </w:r>
+            <w:proofErr w:type="gramStart"/>
+            <w:r>
+              <w:t>close</w:t>
+            </w:r>
+            <w:proofErr w:type="gramEnd"/>
+            <w:r>
+              <w:t xml:space="preserve"> and the login form will refocus.</w:t>
+            </w:r>
+            <w:r>
+              <w:t xml:space="preserve"> Pressing Login will initiate the verification process (See “Logging </w:t>
+            </w:r>
+            <w:proofErr w:type="gramStart"/>
+            <w:r>
+              <w:t>In</w:t>
+            </w:r>
+            <w:proofErr w:type="gramEnd"/>
             <w:r>
               <w:t xml:space="preserve"> and Registering</w:t>
             </w:r>
@@ -806,14 +824,24 @@
               <w:t xml:space="preserve">The client’s code is mainly held within its </w:t>
             </w:r>
             <w:r>
-              <w:t xml:space="preserve">form codebehind files. The Maze and Maze-derivative files it has contain only properties and </w:t>
+              <w:t xml:space="preserve">form </w:t>
+            </w:r>
+            <w:proofErr w:type="spellStart"/>
+            <w:r>
+              <w:t>codebehind</w:t>
+            </w:r>
+            <w:proofErr w:type="spellEnd"/>
+            <w:r>
+              <w:t xml:space="preserve"> files. The Maze and Maze-derivative files it has contain only properties and </w:t>
             </w:r>
             <w:r>
               <w:t>[</w:t>
             </w:r>
+            <w:proofErr w:type="spellStart"/>
             <w:r>
               <w:t>JsonConstructor</w:t>
             </w:r>
+            <w:proofErr w:type="spellEnd"/>
             <w:r>
               <w:t>] tagged constructors since they only need to build objects from the property structure</w:t>
             </w:r>
@@ -824,7 +852,15 @@
               <w:t xml:space="preserve">This keeps the client lightweight. The client has a copy of every protocol file so it can send and receive the appropriate </w:t>
             </w:r>
             <w:r>
-              <w:t>objects across the network. The client also makes use of a static class Globals (See “Global Variables” for more details.)</w:t>
+              <w:t xml:space="preserve">objects across the network. The client also makes use of a static class </w:t>
+            </w:r>
+            <w:proofErr w:type="spellStart"/>
+            <w:r>
+              <w:t>Globals</w:t>
+            </w:r>
+            <w:proofErr w:type="spellEnd"/>
+            <w:r>
+              <w:t xml:space="preserve"> (See “Global Variables” for more details.)</w:t>
             </w:r>
           </w:p>
         </w:tc>
@@ -849,10 +885,26 @@
               <w:t>both the</w:t>
             </w:r>
             <w:r>
-              <w:t xml:space="preserve"> launchSettings.json </w:t>
-            </w:r>
-            <w:r>
-              <w:t>and the appSettings.json files. These define how the server behaves (such as what port it operates across</w:t>
+              <w:t xml:space="preserve"> </w:t>
+            </w:r>
+            <w:proofErr w:type="spellStart"/>
+            <w:r>
+              <w:t>launchSettings.json</w:t>
+            </w:r>
+            <w:proofErr w:type="spellEnd"/>
+            <w:r>
+              <w:t xml:space="preserve"> </w:t>
+            </w:r>
+            <w:r>
+              <w:t xml:space="preserve">and the </w:t>
+            </w:r>
+            <w:proofErr w:type="spellStart"/>
+            <w:r>
+              <w:t>appSettings.json</w:t>
+            </w:r>
+            <w:proofErr w:type="spellEnd"/>
+            <w:r>
+              <w:t xml:space="preserve"> files. These define how the server behaves (such as what port it operates across</w:t>
             </w:r>
             <w:r>
               <w:t>, whether it logs messages, what network protocol it uses, etc</w:t>
@@ -1000,7 +1052,15 @@
         <w:t>we are turning an unpredictable server error into a predictable and specific error, we can catch that specific error</w:t>
       </w:r>
       <w:r>
-        <w:t xml:space="preserve"> by checking for the DeadlineExceeded status code, which is thrown when the deadline for a server request is exceeded. </w:t>
+        <w:t xml:space="preserve"> by checking for the </w:t>
+      </w:r>
+      <w:proofErr w:type="spellStart"/>
+      <w:r>
+        <w:t>DeadlineExceeded</w:t>
+      </w:r>
+      <w:proofErr w:type="spellEnd"/>
+      <w:r>
+        <w:t xml:space="preserve"> status code, which is thrown when the deadline for a server request is exceeded. </w:t>
       </w:r>
       <w:r>
         <w:t xml:space="preserve">In the catch block, I have a </w:t>
@@ -1064,7 +1124,15 @@
         <w:t>, we can stop a client crash if we specifically catch</w:t>
       </w:r>
       <w:r>
-        <w:t xml:space="preserve"> the ObjectDisposedException without handling it.</w:t>
+        <w:t xml:space="preserve"> the </w:t>
+      </w:r>
+      <w:proofErr w:type="spellStart"/>
+      <w:r>
+        <w:t>ObjectDisposedException</w:t>
+      </w:r>
+      <w:proofErr w:type="spellEnd"/>
+      <w:r>
+        <w:t xml:space="preserve"> without handling it.</w:t>
       </w:r>
     </w:p>
     <w:p>
@@ -1077,7 +1145,15 @@
     </w:p>
     <w:p>
       <w:r>
-        <w:t>See [PAGE] for the Globals.cs code.</w:t>
+        <w:t xml:space="preserve">See [PAGE] for the </w:t>
+      </w:r>
+      <w:proofErr w:type="spellStart"/>
+      <w:r>
+        <w:t>Globals.cs</w:t>
+      </w:r>
+      <w:proofErr w:type="spellEnd"/>
+      <w:r>
+        <w:t xml:space="preserve"> code.</w:t>
       </w:r>
     </w:p>
     <w:p>
@@ -1094,7 +1170,23 @@
         <w:t xml:space="preserve"> The only 2</w:t>
       </w:r>
       <w:r>
-        <w:t xml:space="preserve"> non-constant globals are the username and userID, since these cannot be defined in the code</w:t>
+        <w:t xml:space="preserve"> non-constant </w:t>
+      </w:r>
+      <w:proofErr w:type="spellStart"/>
+      <w:r>
+        <w:t>globals</w:t>
+      </w:r>
+      <w:proofErr w:type="spellEnd"/>
+      <w:r>
+        <w:t xml:space="preserve"> are the username and </w:t>
+      </w:r>
+      <w:proofErr w:type="spellStart"/>
+      <w:r>
+        <w:t>userID</w:t>
+      </w:r>
+      <w:proofErr w:type="spellEnd"/>
+      <w:r>
+        <w:t>, since these cannot be defined in the code</w:t>
       </w:r>
       <w:r>
         <w:t xml:space="preserve"> as the system has many users. These are updated to the correct values at</w:t>
@@ -1121,19 +1213,59 @@
         <w:t>managing client updates.</w:t>
       </w:r>
       <w:r>
-        <w:t xml:space="preserve"> The cellWidth and cellHeight variables store the pixel width and height of cells in the maze, so the </w:t>
+        <w:t xml:space="preserve"> The </w:t>
+      </w:r>
+      <w:proofErr w:type="spellStart"/>
+      <w:r>
+        <w:t>cellWidth</w:t>
+      </w:r>
+      <w:proofErr w:type="spellEnd"/>
+      <w:r>
+        <w:t xml:space="preserve"> and </w:t>
+      </w:r>
+      <w:proofErr w:type="spellStart"/>
+      <w:r>
+        <w:t>cellHeight</w:t>
+      </w:r>
+      <w:proofErr w:type="spellEnd"/>
+      <w:r>
+        <w:t xml:space="preserve"> variables store the pixel width and height of cells in the maze, so the </w:t>
       </w:r>
       <w:r>
         <w:t>dynamically sized</w:t>
       </w:r>
       <w:r>
-        <w:t xml:space="preserve"> display form can autosize correctly. </w:t>
-      </w:r>
-      <w:r>
-        <w:t xml:space="preserve">The keysize and iterations variables are used </w:t>
-      </w:r>
-      <w:r>
-        <w:t>in hashing passwords (see “Logging In and Registering” for more details).</w:t>
+        <w:t xml:space="preserve"> display form can </w:t>
+      </w:r>
+      <w:proofErr w:type="spellStart"/>
+      <w:r>
+        <w:t>autosize</w:t>
+      </w:r>
+      <w:proofErr w:type="spellEnd"/>
+      <w:r>
+        <w:t xml:space="preserve"> correctly. </w:t>
+      </w:r>
+      <w:r>
+        <w:t xml:space="preserve">The </w:t>
+      </w:r>
+      <w:proofErr w:type="spellStart"/>
+      <w:r>
+        <w:t>keysize</w:t>
+      </w:r>
+      <w:proofErr w:type="spellEnd"/>
+      <w:r>
+        <w:t xml:space="preserve"> and iterations variables are used </w:t>
+      </w:r>
+      <w:r>
+        <w:t xml:space="preserve">in hashing passwords (see “Logging </w:t>
+      </w:r>
+      <w:proofErr w:type="gramStart"/>
+      <w:r>
+        <w:t>In</w:t>
+      </w:r>
+      <w:proofErr w:type="gramEnd"/>
+      <w:r>
+        <w:t xml:space="preserve"> and Registering” for more details).</w:t>
       </w:r>
       <w:r>
         <w:t xml:space="preserve"> </w:t>
@@ -1165,10 +1297,18 @@
     </w:p>
     <w:p>
       <w:r>
-        <w:t>Protocol files end in the extension</w:t>
-      </w:r>
-      <w:r>
-        <w:t xml:space="preserve"> .proto and have their own language and syntax to define a </w:t>
+        <w:t xml:space="preserve">Protocol files end in the </w:t>
+      </w:r>
+      <w:proofErr w:type="gramStart"/>
+      <w:r>
+        <w:t>extension</w:t>
+      </w:r>
+      <w:r>
+        <w:t xml:space="preserve"> .proto</w:t>
+      </w:r>
+      <w:proofErr w:type="gramEnd"/>
+      <w:r>
+        <w:t xml:space="preserve"> and have their own language and syntax to define a </w:t>
       </w:r>
       <w:r>
         <w:t xml:space="preserve">service </w:t>
@@ -1217,13 +1357,29 @@
         <w:t xml:space="preserve">Next, the service is defined. The service can contain many operations, </w:t>
       </w:r>
       <w:r>
-        <w:t xml:space="preserve">represented by the rpc keyword. </w:t>
+        <w:t xml:space="preserve">represented by the </w:t>
+      </w:r>
+      <w:proofErr w:type="spellStart"/>
+      <w:r>
+        <w:t>rpc</w:t>
+      </w:r>
+      <w:proofErr w:type="spellEnd"/>
+      <w:r>
+        <w:t xml:space="preserve"> keyword. </w:t>
       </w:r>
       <w:r>
         <w:t xml:space="preserve">The operation is made up of the method name, the request object name, and the reply object name. </w:t>
       </w:r>
       <w:r>
-        <w:t>Once all the operations have been defined in the service, the request and reply objects must be defined with what data they carry. This is done using the message keyword followed by the object name.</w:t>
+        <w:t xml:space="preserve">Once all the operations have been defined in the service, the request and </w:t>
+      </w:r>
+      <w:proofErr w:type="gramStart"/>
+      <w:r>
+        <w:t>reply</w:t>
+      </w:r>
+      <w:proofErr w:type="gramEnd"/>
+      <w:r>
+        <w:t xml:space="preserve"> objects must be defined with what data they carry. This is done using the message keyword followed by the object name.</w:t>
       </w:r>
       <w:r>
         <w:t xml:space="preserve"> Within the braces each variable is defined using a simple data type and an identifier. The number </w:t>
@@ -1235,10 +1391,42 @@
         <w:t xml:space="preserve">collection when creating a request. Some of my protocols do not need to return a reply message to the client since they happen discreetly, such as incrementing </w:t>
       </w:r>
       <w:r>
-        <w:t xml:space="preserve">stat values. In this case, you can import the google/protobuf/empty.proto, which </w:t>
-      </w:r>
-      <w:r>
-        <w:t>when set as the reply object in the rpc definition, allows you to create a void network service. Once these protocols are defined, they have to be integrated into the project to allow the service code to be written (See “Project File References” for more details).</w:t>
+        <w:t>stat values. In this case, you can import the google/</w:t>
+      </w:r>
+      <w:proofErr w:type="spellStart"/>
+      <w:r>
+        <w:t>protobuf</w:t>
+      </w:r>
+      <w:proofErr w:type="spellEnd"/>
+      <w:r>
+        <w:t>/</w:t>
+      </w:r>
+      <w:proofErr w:type="spellStart"/>
+      <w:r>
+        <w:t>empty.proto</w:t>
+      </w:r>
+      <w:proofErr w:type="spellEnd"/>
+      <w:r>
+        <w:t xml:space="preserve">, which </w:t>
+      </w:r>
+      <w:r>
+        <w:t xml:space="preserve">when set as the reply object in the </w:t>
+      </w:r>
+      <w:proofErr w:type="spellStart"/>
+      <w:r>
+        <w:t>rpc</w:t>
+      </w:r>
+      <w:proofErr w:type="spellEnd"/>
+      <w:r>
+        <w:t xml:space="preserve"> definition, allows you to create a void network service. Once these protocols are defined, they </w:t>
+      </w:r>
+      <w:proofErr w:type="gramStart"/>
+      <w:r>
+        <w:t>have to</w:t>
+      </w:r>
+      <w:proofErr w:type="gramEnd"/>
+      <w:r>
+        <w:t xml:space="preserve"> be integrated into the project to allow the service code to be written (See “Project File References” for more details).</w:t>
       </w:r>
     </w:p>
     <w:p>
@@ -1286,7 +1474,23 @@
         <w:t>o the file</w:t>
       </w:r>
       <w:r>
-        <w:t xml:space="preserve"> in a protobuf element within an itemgroup in the project file.</w:t>
+        <w:t xml:space="preserve"> in a </w:t>
+      </w:r>
+      <w:proofErr w:type="spellStart"/>
+      <w:r>
+        <w:t>protobuf</w:t>
+      </w:r>
+      <w:proofErr w:type="spellEnd"/>
+      <w:r>
+        <w:t xml:space="preserve"> element within an </w:t>
+      </w:r>
+      <w:proofErr w:type="spellStart"/>
+      <w:r>
+        <w:t>itemgroup</w:t>
+      </w:r>
+      <w:proofErr w:type="spellEnd"/>
+      <w:r>
+        <w:t xml:space="preserve"> in the project file.</w:t>
       </w:r>
     </w:p>
     <w:p>
@@ -1379,8 +1583,21 @@
       <w:r>
         <w:t xml:space="preserve">The </w:t>
       </w:r>
-      <w:r>
-        <w:t>GlobalStats table records 3 pieces of information for each time: an integer time in milliseconds, a string display time, and the username of the user who set it. The latter 2 are used in displaying the best times on the client. The millisecond time is used in a serverside algorithm which orders the times, which would be made harder if the times were formatted strings instead.</w:t>
+      <w:proofErr w:type="spellStart"/>
+      <w:r>
+        <w:t>GlobalStats</w:t>
+      </w:r>
+      <w:proofErr w:type="spellEnd"/>
+      <w:r>
+        <w:t xml:space="preserve"> table records 3 pieces of information for each time: an integer time in milliseconds, a string display time, and the username of the user who set it. The latter 2 are used in displaying the best times on the client. The millisecond time is used in a </w:t>
+      </w:r>
+      <w:proofErr w:type="spellStart"/>
+      <w:r>
+        <w:t>serverside</w:t>
+      </w:r>
+      <w:proofErr w:type="spellEnd"/>
+      <w:r>
+        <w:t xml:space="preserve"> algorithm which orders the times, which would be made harder if the times were formatted strings instead.</w:t>
       </w:r>
     </w:p>
     <w:p/>
@@ -1401,12 +1618,44 @@
     </w:p>
     <w:p>
       <w:r>
-        <w:t xml:space="preserve">My database uses 1 trigger: CreateStatsRecord. The trigger creates a record in the stats table when a user registers a new account and fills it with default data. It also sets the userID of the record to be the userID of the new user. This is necessary since the stats record is not otherwise automatically created when the user registers, so many of the stat related services would break. </w:t>
-      </w:r>
-    </w:p>
-    <w:p>
-      <w:r>
-        <w:t>The code below this is similar: we need exactly 1 global stat record, so the SQL checks if there are any records in the GlobalStats table, and only adds a record if there is one. This record is filled with default data when it is initialized.</w:t>
+        <w:t xml:space="preserve">My database uses 1 trigger: </w:t>
+      </w:r>
+      <w:proofErr w:type="spellStart"/>
+      <w:r>
+        <w:t>CreateStatsRecord</w:t>
+      </w:r>
+      <w:proofErr w:type="spellEnd"/>
+      <w:r>
+        <w:t xml:space="preserve">. The trigger creates a record in the stats table when a user registers a new account and fills it with default data. It also sets the </w:t>
+      </w:r>
+      <w:proofErr w:type="spellStart"/>
+      <w:r>
+        <w:t>userID</w:t>
+      </w:r>
+      <w:proofErr w:type="spellEnd"/>
+      <w:r>
+        <w:t xml:space="preserve"> of the record to be the </w:t>
+      </w:r>
+      <w:proofErr w:type="spellStart"/>
+      <w:r>
+        <w:t>userID</w:t>
+      </w:r>
+      <w:proofErr w:type="spellEnd"/>
+      <w:r>
+        <w:t xml:space="preserve"> of the new user. This is necessary since the stats record is not otherwise automatically created when the user registers, so many of the stat related services would break. </w:t>
+      </w:r>
+    </w:p>
+    <w:p>
+      <w:r>
+        <w:t xml:space="preserve">The code below this is similar: we need exactly 1 global stat record, so the SQL checks if there are any records in the </w:t>
+      </w:r>
+      <w:proofErr w:type="spellStart"/>
+      <w:r>
+        <w:t>GlobalStats</w:t>
+      </w:r>
+      <w:proofErr w:type="spellEnd"/>
+      <w:r>
+        <w:t xml:space="preserve"> table, and only adds a record if there is one. This record is filled with default data when it is initialized.</w:t>
       </w:r>
     </w:p>
     <w:p>
@@ -1425,6 +1674,7 @@
         <w:t>Recursive Backtrack Algorithm</w:t>
       </w:r>
     </w:p>
+    <w:p/>
     <w:p>
       <w:pPr>
         <w:pStyle w:val="Heading3"/>
@@ -1523,8 +1773,13 @@
         </w:numPr>
       </w:pPr>
       <w:r>
-        <w:t>The password is checked for special characters using Regex. It must contain at least 1</w:t>
-      </w:r>
+        <w:t xml:space="preserve">The password is checked for special characters using Regex. It must contain at least </w:t>
+      </w:r>
+      <w:proofErr w:type="gramStart"/>
+      <w:r>
+        <w:t>1</w:t>
+      </w:r>
+      <w:proofErr w:type="gramEnd"/>
     </w:p>
     <w:p>
       <w:pPr>
@@ -1540,7 +1795,15 @@
     </w:p>
     <w:p>
       <w:r>
-        <w:t xml:space="preserve">The credentials are processed only if these checks are passed. The first step to processing the credentials is hashing the password. We call the HashPassword subroutine </w:t>
+        <w:t xml:space="preserve">The credentials are processed only if these checks are passed. The first step to processing the credentials is hashing the password. We call the </w:t>
+      </w:r>
+      <w:proofErr w:type="spellStart"/>
+      <w:r>
+        <w:t>HashPassword</w:t>
+      </w:r>
+      <w:proofErr w:type="spellEnd"/>
+      <w:r>
+        <w:t xml:space="preserve"> subroutine </w:t>
       </w:r>
       <w:r>
         <w:rPr>
@@ -1549,19 +1812,83 @@
         <w:footnoteReference w:id="1"/>
       </w:r>
       <w:r>
-        <w:t xml:space="preserve">to do this. The salt is randomly generated with a length defined by the keySize global constant. The hash is then produced by the PBKDF2 algorithm with a number of iterations defined by the iterations global constant. This hash is then passed to the server as a hexadecimal string, as well as the hexadecimal conversion of the salt. The hex conversion is necessary as the hash and salt are both byte arrays, which are not supported types in the protocol files. The server creates a new record for the new user and stores their username, password, and salt under a new userID. </w:t>
-      </w:r>
-    </w:p>
-    <w:p>
-      <w:r>
-        <w:t>When the user attempts a login, the username and password entered are sent to the server’s LoginHandler service. The server uses SQL to find the stored password and salt hashes associated with the entered username. It then hashes the password it received using the same salt and algorithm parameters.</w:t>
-      </w:r>
-      <w:r>
-        <w:t xml:space="preserve"> It compares the hashes using the FixedTimeEquals method, so the state of the server cannot be guessed via the length of time the comparison takes. If the hashes are the same, the user is granted access and the clientside globals username and userID are updated. If the </w:t>
+        <w:t xml:space="preserve">to do this. The salt is randomly generated with a length defined by the </w:t>
+      </w:r>
+      <w:proofErr w:type="spellStart"/>
+      <w:r>
+        <w:t>keySize</w:t>
+      </w:r>
+      <w:proofErr w:type="spellEnd"/>
+      <w:r>
+        <w:t xml:space="preserve"> global constant. The hash is then produced by the PBKDF2 algorithm with a number of iterations defined by the </w:t>
+      </w:r>
+      <w:proofErr w:type="gramStart"/>
+      <w:r>
+        <w:t>iterations</w:t>
+      </w:r>
+      <w:proofErr w:type="gramEnd"/>
+      <w:r>
+        <w:t xml:space="preserve"> global constant. This hash is then passed to the server as a hexadecimal string, as well as the hexadecimal conversion of the salt. The hex conversion is necessary as the hash and salt are both byte arrays, which are not supported types in the protocol files. The server creates a new record for the new user and stores their username, password, and salt under a new </w:t>
+      </w:r>
+      <w:proofErr w:type="spellStart"/>
+      <w:r>
+        <w:t>userID</w:t>
+      </w:r>
+      <w:proofErr w:type="spellEnd"/>
+      <w:r>
+        <w:t xml:space="preserve">. </w:t>
+      </w:r>
+    </w:p>
+    <w:p>
+      <w:r>
+        <w:t xml:space="preserve">When the user attempts a login, the username and password entered are sent to the server’s </w:t>
+      </w:r>
+      <w:proofErr w:type="spellStart"/>
+      <w:r>
+        <w:t>LoginHandler</w:t>
+      </w:r>
+      <w:proofErr w:type="spellEnd"/>
+      <w:r>
+        <w:t xml:space="preserve"> service. The server uses SQL to find the stored password and salt hashes associated with the entered username. It then hashes the password it received using the same salt and algorithm parameters.</w:t>
+      </w:r>
+      <w:r>
+        <w:t xml:space="preserve"> It compares the hashes using the </w:t>
+      </w:r>
+      <w:proofErr w:type="spellStart"/>
+      <w:r>
+        <w:t>FixedTimeEquals</w:t>
+      </w:r>
+      <w:proofErr w:type="spellEnd"/>
+      <w:r>
+        <w:t xml:space="preserve"> method, so the state of the server cannot be guessed via the length of time the comparison takes. If the hashes are the </w:t>
       </w:r>
       <w:r>
         <w:lastRenderedPageBreak/>
-        <w:t>credentials are incorrect, the message “</w:t>
+        <w:t xml:space="preserve">same, the user is granted access and the </w:t>
+      </w:r>
+      <w:proofErr w:type="spellStart"/>
+      <w:r>
+        <w:t>clientside</w:t>
+      </w:r>
+      <w:proofErr w:type="spellEnd"/>
+      <w:r>
+        <w:t xml:space="preserve"> </w:t>
+      </w:r>
+      <w:proofErr w:type="spellStart"/>
+      <w:r>
+        <w:t>globals</w:t>
+      </w:r>
+      <w:proofErr w:type="spellEnd"/>
+      <w:r>
+        <w:t xml:space="preserve"> username and </w:t>
+      </w:r>
+      <w:proofErr w:type="spellStart"/>
+      <w:r>
+        <w:t>userID</w:t>
+      </w:r>
+      <w:proofErr w:type="spellEnd"/>
+      <w:r>
+        <w:t xml:space="preserve"> are updated. If the credentials are incorrect, the message “</w:t>
       </w:r>
       <w:r>
         <w:t>Username or Password</w:t>
@@ -1586,6 +1913,9 @@
     </w:p>
     <w:p>
       <w:r>
+        <w:rPr>
+          <w:noProof/>
+        </w:rPr>
         <w:drawing>
           <wp:inline distT="0" distB="0" distL="0" distR="0" wp14:anchorId="6EE530F4" wp14:editId="6994009E">
             <wp:extent cx="4526672" cy="1889924"/>
@@ -1625,7 +1955,15 @@
     </w:p>
     <w:p>
       <w:r>
-        <w:t>Here is an example of a client call to the server. There are 3 steps to making a server call, and these are the same regardless of which service the client is requesting. Firstly, a communication channel is established with the server, using the address specified in the server’s launchSettings.Json file. The using keyword is used so the channel is properly disposed after use, to avoid memory leaks. Next, using the channel, the service to request is specified. Finally, the client calls the function of the service, passing in the request object with the relevant parameters. The await keyword is used here, and the method encompassing this code is an async method. This is because the time the server will take to receive, process, and transfer the data is uncertain, and we don’t want the client interface to hang while it is waiting. The async and await keywords allow the user interface to be interactive whilst the server manages data.</w:t>
+        <w:t xml:space="preserve">Here is an example of a client call to the server. There are 3 steps to making a server call, and these are the same regardless of which service the client is requesting. Firstly, a communication channel is established with the server, using the address specified in the server’s </w:t>
+      </w:r>
+      <w:proofErr w:type="spellStart"/>
+      <w:r>
+        <w:t>launchSettings.Json</w:t>
+      </w:r>
+      <w:proofErr w:type="spellEnd"/>
+      <w:r>
+        <w:t xml:space="preserve"> file. The using keyword is used so the channel is properly disposed after use, to avoid memory leaks. Next, using the channel, the service to request is specified. Finally, the client calls the function of the service, passing in the request object with the relevant parameters. The await keyword is used here, and the method encompassing this code is an async method. This is because the time the server will take to receive, process, and transfer the data is uncertain, and we don’t want the client interface to hang while it is waiting. The async and await keywords allow the user interface to be interactive whilst the server manages data.</w:t>
       </w:r>
     </w:p>
     <w:p>
@@ -1707,9 +2045,11 @@
       <w:r>
         <w:t xml:space="preserve"> Sourced from </w:t>
       </w:r>
+      <w:proofErr w:type="gramStart"/>
       <w:r>
         <w:t>https://code-maze.com/csharp-hashing-salting-passwords-best-practices/</w:t>
       </w:r>
+      <w:proofErr w:type="gramEnd"/>
     </w:p>
   </w:footnote>
 </w:footnotes>

</xml_diff>

<commit_message>
fire in the hole 2
</commit_message>
<xml_diff>
--- a/Documents/NEA Technical Documentation.docx
+++ b/Documents/NEA Technical Documentation.docx
@@ -1591,6 +1591,209 @@
     </w:p>
     <w:p>
       <w:pPr>
+        <w:pStyle w:val="Heading3"/>
+      </w:pPr>
+      <w:r>
+        <w:t>Breadth-First Search</w:t>
+      </w:r>
+    </w:p>
+    <w:p>
+      <w:r>
+        <w:t>See [PAGE] for my implementation of this algorithm.</w:t>
+      </w:r>
+    </w:p>
+    <w:p>
+      <w:r>
+        <w:t xml:space="preserve">My implementation is </w:t>
+      </w:r>
+      <w:r>
+        <w:t>a method of finding the best path through the maze. It tries many paths in sequence</w:t>
+      </w:r>
+      <w:r>
+        <w:t xml:space="preserve"> via a queue structure</w:t>
+      </w:r>
+      <w:r>
+        <w:t xml:space="preserve"> called ActiveCells. When the algorithm reaches a fork, all new </w:t>
+      </w:r>
+      <w:r>
+        <w:t>unvisited neighbour cells</w:t>
+      </w:r>
+      <w:r>
+        <w:t xml:space="preserve"> are added to this queue and </w:t>
+      </w:r>
+      <w:r>
+        <w:t xml:space="preserve">extended in sequence. </w:t>
+      </w:r>
+      <w:r>
+        <w:t>This creates a list of many paths, and the shortest one is returned to the client upon completion of the algorithm.</w:t>
+      </w:r>
+    </w:p>
+    <w:p>
+      <w:r>
+        <w:t xml:space="preserve">First, a tuple of 2 Coordinates is defined, </w:t>
+      </w:r>
+      <w:r>
+        <w:t>with the first item being the current cell and the seco</w:t>
+      </w:r>
+      <w:r>
+        <w:t>n</w:t>
+      </w:r>
+      <w:r>
+        <w:t>d being the “parent” cell: this is the cell that</w:t>
+      </w:r>
+      <w:r>
+        <w:t xml:space="preserve"> the current cell was reached from.</w:t>
+      </w:r>
+      <w:r>
+        <w:t xml:space="preserve"> The algorithm then gets a list of the unvisited neighbour cells to t</w:t>
+      </w:r>
+      <w:r>
+        <w:t xml:space="preserve">he current cell – as well as </w:t>
+      </w:r>
+      <w:r>
+        <w:t>unvisited being defined by the Visited flag of a cell, here the algorithm counts any cell in the Path list</w:t>
+      </w:r>
+      <w:r>
+        <w:t xml:space="preserve"> as visited</w:t>
+      </w:r>
+      <w:r>
+        <w:t>,</w:t>
+      </w:r>
+      <w:r>
+        <w:t xml:space="preserve"> so if the algorithm </w:t>
+      </w:r>
+      <w:r>
+        <w:t xml:space="preserve">tries to </w:t>
+      </w:r>
+      <w:r>
+        <w:t>extend one path into anoth</w:t>
+      </w:r>
+      <w:r>
+        <w:t>er, it knows that path must be shorter since another path reached the same cell in less time, so it can terminate that path</w:t>
+      </w:r>
+      <w:r>
+        <w:t>. Each of these neighbour cells</w:t>
+      </w:r>
+      <w:r>
+        <w:t xml:space="preserve"> are added to the queue of active cells</w:t>
+      </w:r>
+      <w:r>
+        <w:t xml:space="preserve"> and to the path list</w:t>
+      </w:r>
+      <w:r>
+        <w:t xml:space="preserve">. </w:t>
+      </w:r>
+      <w:r>
+        <w:t xml:space="preserve">This means </w:t>
+      </w:r>
+      <w:r>
+        <w:t>that if no neighbour cells are found, no active cells are added for that cell, so its path terminates there.</w:t>
+      </w:r>
+      <w:r>
+        <w:t xml:space="preserve"> Note that active cells and paths are added as tuples with a reference </w:t>
+      </w:r>
+      <w:r>
+        <w:t>to their parent cells</w:t>
+      </w:r>
+      <w:r>
+        <w:t>, since once the algorithm is completed, another is called to construct the solution from the path list</w:t>
+      </w:r>
+      <w:r>
+        <w:t>.</w:t>
+      </w:r>
+    </w:p>
+    <w:tbl>
+      <w:tblPr>
+        <w:tblStyle w:val="TableGrid"/>
+        <w:tblW w:w="0" w:type="auto"/>
+        <w:tblLook w:val="04A0" w:firstRow="1" w:lastRow="0" w:firstColumn="1" w:lastColumn="0" w:noHBand="0" w:noVBand="1"/>
+      </w:tblPr>
+      <w:tblGrid>
+        <w:gridCol w:w="4508"/>
+        <w:gridCol w:w="4508"/>
+      </w:tblGrid>
+      <w:tr>
+        <w:tc>
+          <w:tcPr>
+            <w:tcW w:w="4508" w:type="dxa"/>
+          </w:tcPr>
+          <w:p>
+            <w:r>
+              <w:lastRenderedPageBreak/>
+              <w:drawing>
+                <wp:inline distT="0" distB="0" distL="0" distR="0" wp14:anchorId="258418BF" wp14:editId="57B61739">
+                  <wp:extent cx="1661304" cy="1554615"/>
+                  <wp:effectExtent l="0" t="0" r="0" b="7620"/>
+                  <wp:docPr id="20" name="Picture 20"/>
+                  <wp:cNvGraphicFramePr>
+                    <a:graphicFrameLocks xmlns:a="http://schemas.openxmlformats.org/drawingml/2006/main" noChangeAspect="1"/>
+                  </wp:cNvGraphicFramePr>
+                  <a:graphic xmlns:a="http://schemas.openxmlformats.org/drawingml/2006/main">
+                    <a:graphicData uri="http://schemas.openxmlformats.org/drawingml/2006/picture">
+                      <pic:pic xmlns:pic="http://schemas.openxmlformats.org/drawingml/2006/picture">
+                        <pic:nvPicPr>
+                          <pic:cNvPr id="1" name=""/>
+                          <pic:cNvPicPr/>
+                        </pic:nvPicPr>
+                        <pic:blipFill>
+                          <a:blip r:embed="rId21"/>
+                          <a:stretch>
+                            <a:fillRect/>
+                          </a:stretch>
+                        </pic:blipFill>
+                        <pic:spPr>
+                          <a:xfrm>
+                            <a:off x="0" y="0"/>
+                            <a:ext cx="1661304" cy="1554615"/>
+                          </a:xfrm>
+                          <a:prstGeom prst="rect">
+                            <a:avLst/>
+                          </a:prstGeom>
+                        </pic:spPr>
+                      </pic:pic>
+                    </a:graphicData>
+                  </a:graphic>
+                </wp:inline>
+              </w:drawing>
+            </w:r>
+            <w:r>
+              <w:t xml:space="preserve">SOURCE: </w:t>
+            </w:r>
+            <w:r>
+              <w:t>https://en.wikipedia.org/wiki/Breadth-first_search</w:t>
+            </w:r>
+          </w:p>
+        </w:tc>
+        <w:tc>
+          <w:tcPr>
+            <w:tcW w:w="4508" w:type="dxa"/>
+          </w:tcPr>
+          <w:p>
+            <w:r>
+              <w:t>This is essentially what the algorithm has done so far: it has mapped out each cell with a reference to the cell which precedes it.</w:t>
+            </w:r>
+          </w:p>
+          <w:p>
+            <w:r>
+              <w:t xml:space="preserve">Now, </w:t>
+            </w:r>
+            <w:r>
+              <w:t>the GetSolution algorithm runs. It finds the path element w</w:t>
+            </w:r>
+            <w:r>
+              <w:t>here the cell is the exit cell. From there, it adds Coordinates to the solution by</w:t>
+            </w:r>
+            <w:r>
+              <w:t xml:space="preserve"> backtracking through the joined map of the graph it has created, until the entrance is reached.</w:t>
+            </w:r>
+          </w:p>
+        </w:tc>
+      </w:tr>
+    </w:tbl>
+    <w:p/>
+    <w:p/>
+    <w:p>
+      <w:pPr>
         <w:pStyle w:val="Heading2"/>
       </w:pPr>
       <w:r>
@@ -1680,30 +1883,27 @@
         <w:t>When the user attempts a login, the username and password entered are sent to the server’s LoginHandler service. The server uses SQL to find the stored password and salt hashes associated with the entered username. It then hashes the password it received using the same salt and algorithm parameters.</w:t>
       </w:r>
       <w:r>
-        <w:t xml:space="preserve"> It compares the hashes using the FixedTimeEquals method, so the state of the server cannot be guessed via the length of time the comparison takes. If the hashes are the </w:t>
-      </w:r>
+        <w:t xml:space="preserve"> It compares the hashes using the FixedTimeEquals method, so the state of the server cannot be guessed via the length of time the comparison takes. If the hashes are the same, the user is granted access and the clientside globals username and userID are updated. If the credentials are incorrect, the message “</w:t>
+      </w:r>
+      <w:r>
+        <w:t>Username or Password</w:t>
+      </w:r>
+      <w:r>
+        <w:t xml:space="preserve"> </w:t>
+      </w:r>
+      <w:r>
+        <w:t>incorrect!</w:t>
+      </w:r>
+      <w:r>
+        <w:t>” is displayed. The message is ambiguous so the user cannot guess usernames and passwords and get information from it.</w:t>
+      </w:r>
+    </w:p>
+    <w:p>
+      <w:pPr>
+        <w:pStyle w:val="Heading2"/>
+      </w:pPr>
       <w:r>
         <w:lastRenderedPageBreak/>
-        <w:t>same, the user is granted access and the clientside globals username and userID are updated. If the credentials are incorrect, the message “</w:t>
-      </w:r>
-      <w:r>
-        <w:t>Username or Password</w:t>
-      </w:r>
-      <w:r>
-        <w:t xml:space="preserve"> </w:t>
-      </w:r>
-      <w:r>
-        <w:t>incorrect!</w:t>
-      </w:r>
-      <w:r>
-        <w:t>” is displayed. The message is ambiguous so the user cannot guess usernames and passwords and get information from it.</w:t>
-      </w:r>
-    </w:p>
-    <w:p>
-      <w:pPr>
-        <w:pStyle w:val="Heading2"/>
-      </w:pPr>
-      <w:r>
         <w:t>Client-Server Interactions</w:t>
       </w:r>
     </w:p>
@@ -1728,7 +1928,7 @@
                     <pic:cNvPicPr/>
                   </pic:nvPicPr>
                   <pic:blipFill>
-                    <a:blip r:embed="rId21"/>
+                    <a:blip r:embed="rId22"/>
                     <a:stretch>
                       <a:fillRect/>
                     </a:stretch>
@@ -1805,14 +2005,17 @@
     </w:p>
     <w:p>
       <w:r>
+        <w:t xml:space="preserve">The width of the form is set first. This uses a ternary </w:t>
+      </w:r>
+      <w:r>
+        <w:t xml:space="preserve">operator </w:t>
+      </w:r>
+      <w:r>
+        <w:t xml:space="preserve">to decide whether to size the form based on the maze size or the button panel size. It calculates the pixel width of the maze plus the pixel size of the margin between the table layout panel and form and checks if this size is greater </w:t>
+      </w:r>
+      <w:r>
         <w:lastRenderedPageBreak/>
-        <w:t xml:space="preserve">The width of the form is set first. This uses a ternary </w:t>
-      </w:r>
-      <w:r>
-        <w:t xml:space="preserve">operator </w:t>
-      </w:r>
-      <w:r>
-        <w:t>to decide whether to size the form based on the maze size or the button panel size. It calculates the pixel width of the maze plus the pixel size of the margin between the table layout panel and form and checks if this size is greater than the size of the button panel. If it is, the width of the form is set to the size of the maze and margin. Otherwise, it is set to the size of the button panel.</w:t>
+        <w:t>than the size of the button panel. If it is, the width of the form is set to the size of the maze and margin. Otherwise, it is set to the size of the button panel.</w:t>
       </w:r>
     </w:p>
     <w:p>
@@ -1906,24 +2109,34 @@
         <w:tblLook w:val="04A0" w:firstRow="1" w:lastRow="0" w:firstColumn="1" w:lastColumn="0" w:noHBand="0" w:noVBand="1"/>
       </w:tblPr>
       <w:tblGrid>
-        <w:gridCol w:w="936"/>
-        <w:gridCol w:w="1624"/>
-        <w:gridCol w:w="6456"/>
+        <w:gridCol w:w="825"/>
+        <w:gridCol w:w="1644"/>
+        <w:gridCol w:w="6547"/>
       </w:tblGrid>
       <w:tr>
         <w:tc>
           <w:tcPr>
-            <w:tcW w:w="936" w:type="dxa"/>
-          </w:tcPr>
-          <w:p>
-            <w:r>
+            <w:tcW w:w="1129" w:type="dxa"/>
+          </w:tcPr>
+          <w:p>
+            <w:pPr>
+              <w:rPr>
+                <w:sz w:val="18"/>
+                <w:szCs w:val="18"/>
+              </w:rPr>
+            </w:pPr>
+            <w:r>
+              <w:rPr>
+                <w:sz w:val="18"/>
+                <w:szCs w:val="18"/>
+              </w:rPr>
               <w:t>Req. Number</w:t>
             </w:r>
           </w:p>
         </w:tc>
         <w:tc>
           <w:tcPr>
-            <w:tcW w:w="1624" w:type="dxa"/>
+            <w:tcW w:w="1431" w:type="dxa"/>
           </w:tcPr>
           <w:p>
             <w:r>
@@ -1945,7 +2158,7 @@
       <w:tr>
         <w:tc>
           <w:tcPr>
-            <w:tcW w:w="936" w:type="dxa"/>
+            <w:tcW w:w="1129" w:type="dxa"/>
           </w:tcPr>
           <w:p>
             <w:r>
@@ -1955,7 +2168,7 @@
         </w:tc>
         <w:tc>
           <w:tcPr>
-            <w:tcW w:w="1624" w:type="dxa"/>
+            <w:tcW w:w="1431" w:type="dxa"/>
           </w:tcPr>
           <w:p>
             <w:r>
@@ -1988,7 +2201,7 @@
                           <pic:cNvPicPr/>
                         </pic:nvPicPr>
                         <pic:blipFill>
-                          <a:blip r:embed="rId22"/>
+                          <a:blip r:embed="rId23"/>
                           <a:stretch>
                             <a:fillRect/>
                           </a:stretch>
@@ -2019,7 +2232,7 @@
       <w:tr>
         <w:tc>
           <w:tcPr>
-            <w:tcW w:w="936" w:type="dxa"/>
+            <w:tcW w:w="1129" w:type="dxa"/>
           </w:tcPr>
           <w:p>
             <w:r>
@@ -2029,7 +2242,7 @@
         </w:tc>
         <w:tc>
           <w:tcPr>
-            <w:tcW w:w="1624" w:type="dxa"/>
+            <w:tcW w:w="1431" w:type="dxa"/>
           </w:tcPr>
           <w:p>
             <w:r>
@@ -2051,7 +2264,7 @@
       <w:tr>
         <w:tc>
           <w:tcPr>
-            <w:tcW w:w="936" w:type="dxa"/>
+            <w:tcW w:w="1129" w:type="dxa"/>
           </w:tcPr>
           <w:p>
             <w:r>
@@ -2061,15 +2274,44 @@
         </w:tc>
         <w:tc>
           <w:tcPr>
-            <w:tcW w:w="1624" w:type="dxa"/>
-          </w:tcPr>
-          <w:p>
-            <w:r>
-              <w:t xml:space="preserve">An implementation of an algorithm to make perfect mazes with a </w:t>
-            </w:r>
+            <w:tcW w:w="1431" w:type="dxa"/>
+          </w:tcPr>
+          <w:p>
+            <w:r>
+              <w:t>An implementation of an algorithm to make perfect mazes with a bias for long corridors and low branching.</w:t>
+            </w:r>
+          </w:p>
+        </w:tc>
+        <w:tc>
+          <w:tcPr>
+            <w:tcW w:w="6456" w:type="dxa"/>
+          </w:tcPr>
+          <w:p>
+            <w:r>
+              <w:t>See [PAGE]: The RecursiveBacktrackGeneration class is an implementation of the recursive backtrack generation algorithm, which has the relevant biases.</w:t>
+            </w:r>
+          </w:p>
+        </w:tc>
+      </w:tr>
+      <w:tr>
+        <w:tc>
+          <w:tcPr>
+            <w:tcW w:w="1129" w:type="dxa"/>
+          </w:tcPr>
+          <w:p>
             <w:r>
               <w:lastRenderedPageBreak/>
-              <w:t>bias for long corridors and low branching.</w:t>
+              <w:t>1.1.1.2</w:t>
+            </w:r>
+          </w:p>
+        </w:tc>
+        <w:tc>
+          <w:tcPr>
+            <w:tcW w:w="1431" w:type="dxa"/>
+          </w:tcPr>
+          <w:p>
+            <w:r>
+              <w:t>An implementation of an algorithm to make perfect mazes with a bias for short corridors and high branching.</w:t>
             </w:r>
           </w:p>
         </w:tc>
@@ -2079,199 +2321,166 @@
           </w:tcPr>
           <w:p>
             <w:r>
+              <w:t>See [PAGE]: The GrowingTreeGeneration class is an implementation of the growing tree generation algorithm, which has the relevant biases.</w:t>
+            </w:r>
+          </w:p>
+        </w:tc>
+      </w:tr>
+      <w:tr>
+        <w:tc>
+          <w:tcPr>
+            <w:tcW w:w="1129" w:type="dxa"/>
+          </w:tcPr>
+          <w:p>
+            <w:r>
+              <w:t>1.1.1.3</w:t>
+            </w:r>
+          </w:p>
+        </w:tc>
+        <w:tc>
+          <w:tcPr>
+            <w:tcW w:w="1431" w:type="dxa"/>
+          </w:tcPr>
+          <w:p>
+            <w:r>
+              <w:t>An implementation of an algorithm to make unbiased perfect mazes with a uniform distribution of branches and corridor lengths (a uniform spanning grid).</w:t>
+            </w:r>
+          </w:p>
+        </w:tc>
+        <w:tc>
+          <w:tcPr>
+            <w:tcW w:w="6456" w:type="dxa"/>
+          </w:tcPr>
+          <w:p>
+            <w:r>
+              <w:t>See [PAGE]: The WilsonsGeneration class is an implementation of Wilson’s algorithm, which produces a uniform spanning grid as required.</w:t>
+            </w:r>
+          </w:p>
+        </w:tc>
+      </w:tr>
+      <w:tr>
+        <w:tc>
+          <w:tcPr>
+            <w:tcW w:w="1129" w:type="dxa"/>
+          </w:tcPr>
+          <w:p>
+            <w:r>
+              <w:t>1.1.2</w:t>
+            </w:r>
+          </w:p>
+        </w:tc>
+        <w:tc>
+          <w:tcPr>
+            <w:tcW w:w="1431" w:type="dxa"/>
+          </w:tcPr>
+          <w:p>
+            <w:r>
+              <w:t>The ability for the user to select the width and height of the maze they generate, measured in cells.</w:t>
+            </w:r>
+          </w:p>
+        </w:tc>
+        <w:tc>
+          <w:tcPr>
+            <w:tcW w:w="6456" w:type="dxa"/>
+          </w:tcPr>
+          <w:p>
+            <w:r>
+              <w:t>See 1.1: The NumericUpDown boxes allow width and height selection.</w:t>
+            </w:r>
+          </w:p>
+          <w:p>
+            <w:r>
+              <w:t>See [PAGE]: The numbers are cell heights and are translated into actual heights to allow odd numbers of cells.</w:t>
+            </w:r>
+          </w:p>
+        </w:tc>
+      </w:tr>
+      <w:tr>
+        <w:tc>
+          <w:tcPr>
+            <w:tcW w:w="1129" w:type="dxa"/>
+          </w:tcPr>
+          <w:p>
+            <w:r>
+              <w:t>1.1.2.1</w:t>
+            </w:r>
+          </w:p>
+        </w:tc>
+        <w:tc>
+          <w:tcPr>
+            <w:tcW w:w="1431" w:type="dxa"/>
+          </w:tcPr>
+          <w:p>
+            <w:r>
+              <w:t>A width parameter which changes the horizontal cell size of the maze.</w:t>
+            </w:r>
+          </w:p>
+        </w:tc>
+        <w:tc>
+          <w:tcPr>
+            <w:tcW w:w="6456" w:type="dxa"/>
+          </w:tcPr>
+          <w:p>
+            <w:r>
+              <w:t>See 1.1: The NumericUpDown box labelled Width allows the width in cells to be changed from between 2 to 80 inclusive.</w:t>
+            </w:r>
+          </w:p>
+        </w:tc>
+      </w:tr>
+      <w:tr>
+        <w:tc>
+          <w:tcPr>
+            <w:tcW w:w="1129" w:type="dxa"/>
+          </w:tcPr>
+          <w:p>
+            <w:r>
+              <w:t>1.1.2.2</w:t>
+            </w:r>
+          </w:p>
+        </w:tc>
+        <w:tc>
+          <w:tcPr>
+            <w:tcW w:w="1431" w:type="dxa"/>
+          </w:tcPr>
+          <w:p>
+            <w:r>
+              <w:t>A height parameter which changes the vertical cell size of the maze.</w:t>
+            </w:r>
+          </w:p>
+        </w:tc>
+        <w:tc>
+          <w:tcPr>
+            <w:tcW w:w="6456" w:type="dxa"/>
+          </w:tcPr>
+          <w:p>
+            <w:r>
+              <w:t>See 1.1: The NumericUpDown box labelled Height allows the height in cells to be changed from between 2 to 40 inclusive.</w:t>
+            </w:r>
+          </w:p>
+        </w:tc>
+      </w:tr>
+      <w:tr>
+        <w:tc>
+          <w:tcPr>
+            <w:tcW w:w="1129" w:type="dxa"/>
+          </w:tcPr>
+          <w:p>
+            <w:r>
+              <w:t>1.1.3</w:t>
+            </w:r>
+          </w:p>
+        </w:tc>
+        <w:tc>
+          <w:tcPr>
+            <w:tcW w:w="1431" w:type="dxa"/>
+          </w:tcPr>
+          <w:p>
+            <w:r>
+              <w:t xml:space="preserve">The option to remove a user-specified number of walls in the maze, allowing for a performant solution of </w:t>
+            </w:r>
+            <w:r>
               <w:lastRenderedPageBreak/>
-              <w:t>See [PAGE]: The RecursiveBacktrackGeneration class is an implementation of the recursive backtrack generation algorithm, which has the relevant biases.</w:t>
-            </w:r>
-          </w:p>
-        </w:tc>
-      </w:tr>
-      <w:tr>
-        <w:tc>
-          <w:tcPr>
-            <w:tcW w:w="936" w:type="dxa"/>
-          </w:tcPr>
-          <w:p>
-            <w:r>
-              <w:t>1.1.1.2</w:t>
-            </w:r>
-          </w:p>
-        </w:tc>
-        <w:tc>
-          <w:tcPr>
-            <w:tcW w:w="1624" w:type="dxa"/>
-          </w:tcPr>
-          <w:p>
-            <w:r>
-              <w:t>An implementation of an algorithm to make perfect mazes with a bias for short corridors and high branching.</w:t>
-            </w:r>
-          </w:p>
-        </w:tc>
-        <w:tc>
-          <w:tcPr>
-            <w:tcW w:w="6456" w:type="dxa"/>
-          </w:tcPr>
-          <w:p>
-            <w:r>
-              <w:t>See [PAGE]: The GrowingTreeGeneration class is an implementation of the growing tree generation algorithm, which has the relevant biases.</w:t>
-            </w:r>
-          </w:p>
-        </w:tc>
-      </w:tr>
-      <w:tr>
-        <w:tc>
-          <w:tcPr>
-            <w:tcW w:w="936" w:type="dxa"/>
-          </w:tcPr>
-          <w:p>
-            <w:r>
-              <w:t>1.1.1.3</w:t>
-            </w:r>
-          </w:p>
-        </w:tc>
-        <w:tc>
-          <w:tcPr>
-            <w:tcW w:w="1624" w:type="dxa"/>
-          </w:tcPr>
-          <w:p>
-            <w:r>
-              <w:t>An implementation of an algorithm to make unbiased perfect mazes with a uniform distribution of branches and corridor lengths (a uniform spanning grid).</w:t>
-            </w:r>
-          </w:p>
-        </w:tc>
-        <w:tc>
-          <w:tcPr>
-            <w:tcW w:w="6456" w:type="dxa"/>
-          </w:tcPr>
-          <w:p>
-            <w:r>
-              <w:t>See [PAGE]: The WilsonsGeneration class is an implementation of Wilson’s algorithm, which produces a uniform spanning grid as required.</w:t>
-            </w:r>
-          </w:p>
-        </w:tc>
-      </w:tr>
-      <w:tr>
-        <w:tc>
-          <w:tcPr>
-            <w:tcW w:w="936" w:type="dxa"/>
-          </w:tcPr>
-          <w:p>
-            <w:r>
-              <w:t>1.1.2</w:t>
-            </w:r>
-          </w:p>
-        </w:tc>
-        <w:tc>
-          <w:tcPr>
-            <w:tcW w:w="1624" w:type="dxa"/>
-          </w:tcPr>
-          <w:p>
-            <w:r>
-              <w:t>The ability for the user to select the width and height of the maze they generate, measured in cells.</w:t>
-            </w:r>
-          </w:p>
-        </w:tc>
-        <w:tc>
-          <w:tcPr>
-            <w:tcW w:w="6456" w:type="dxa"/>
-          </w:tcPr>
-          <w:p>
-            <w:r>
-              <w:t>See 1.1: The NumericUpDown boxes allow width and height selection.</w:t>
-            </w:r>
-          </w:p>
-          <w:p>
-            <w:r>
-              <w:t>See [PAGE]: The numbers are cell heights and are translated into actual heights to allow odd numbers of cells.</w:t>
-            </w:r>
-          </w:p>
-        </w:tc>
-      </w:tr>
-      <w:tr>
-        <w:tc>
-          <w:tcPr>
-            <w:tcW w:w="936" w:type="dxa"/>
-          </w:tcPr>
-          <w:p>
-            <w:r>
-              <w:t>1.1.2.1</w:t>
-            </w:r>
-          </w:p>
-        </w:tc>
-        <w:tc>
-          <w:tcPr>
-            <w:tcW w:w="1624" w:type="dxa"/>
-          </w:tcPr>
-          <w:p>
-            <w:r>
-              <w:t>A width parameter which changes the horizontal cell size of the maze.</w:t>
-            </w:r>
-          </w:p>
-        </w:tc>
-        <w:tc>
-          <w:tcPr>
-            <w:tcW w:w="6456" w:type="dxa"/>
-          </w:tcPr>
-          <w:p>
-            <w:r>
-              <w:t>See 1.1: The NumericUpDown box labelled Width allows the width in cells to be changed from between 2 to 80 inclusive.</w:t>
-            </w:r>
-          </w:p>
-        </w:tc>
-      </w:tr>
-      <w:tr>
-        <w:tc>
-          <w:tcPr>
-            <w:tcW w:w="936" w:type="dxa"/>
-          </w:tcPr>
-          <w:p>
-            <w:r>
-              <w:t>1.1.2.2</w:t>
-            </w:r>
-          </w:p>
-        </w:tc>
-        <w:tc>
-          <w:tcPr>
-            <w:tcW w:w="1624" w:type="dxa"/>
-          </w:tcPr>
-          <w:p>
-            <w:r>
-              <w:t>A height parameter which changes the vertical cell size of the maze.</w:t>
-            </w:r>
-          </w:p>
-        </w:tc>
-        <w:tc>
-          <w:tcPr>
-            <w:tcW w:w="6456" w:type="dxa"/>
-          </w:tcPr>
-          <w:p>
-            <w:r>
-              <w:t>See 1.1: The NumericUpDown box labelled Height allows the height in cells to be changed from between 2 to 40 inclusive.</w:t>
-            </w:r>
-          </w:p>
-        </w:tc>
-      </w:tr>
-      <w:tr>
-        <w:tc>
-          <w:tcPr>
-            <w:tcW w:w="936" w:type="dxa"/>
-          </w:tcPr>
-          <w:p>
-            <w:r>
-              <w:t>1.1.3</w:t>
-            </w:r>
-          </w:p>
-        </w:tc>
-        <w:tc>
-          <w:tcPr>
-            <w:tcW w:w="1624" w:type="dxa"/>
-          </w:tcPr>
-          <w:p>
-            <w:r>
-              <w:t xml:space="preserve">The option to remove a user-specified number of walls in the </w:t>
-            </w:r>
-            <w:r>
-              <w:lastRenderedPageBreak/>
-              <w:t>maze, allowing for a performant solution of generating uniquely styled labyrinth mazes.</w:t>
+              <w:t>generating uniquely styled labyrinth mazes.</w:t>
             </w:r>
           </w:p>
         </w:tc>
@@ -2298,7 +2507,7 @@
       <w:tr>
         <w:tc>
           <w:tcPr>
-            <w:tcW w:w="936" w:type="dxa"/>
+            <w:tcW w:w="1129" w:type="dxa"/>
           </w:tcPr>
           <w:p>
             <w:r>
@@ -2308,7 +2517,7 @@
         </w:tc>
         <w:tc>
           <w:tcPr>
-            <w:tcW w:w="1624" w:type="dxa"/>
+            <w:tcW w:w="1431" w:type="dxa"/>
           </w:tcPr>
           <w:p>
             <w:r>
@@ -2341,7 +2550,7 @@
                           <pic:cNvPicPr/>
                         </pic:nvPicPr>
                         <pic:blipFill>
-                          <a:blip r:embed="rId23"/>
+                          <a:blip r:embed="rId24"/>
                           <a:stretch>
                             <a:fillRect/>
                           </a:stretch>
@@ -2383,7 +2592,7 @@
                           <pic:cNvPicPr/>
                         </pic:nvPicPr>
                         <pic:blipFill>
-                          <a:blip r:embed="rId24"/>
+                          <a:blip r:embed="rId25"/>
                           <a:stretch>
                             <a:fillRect/>
                           </a:stretch>
@@ -2414,7 +2623,7 @@
       <w:tr>
         <w:tc>
           <w:tcPr>
-            <w:tcW w:w="936" w:type="dxa"/>
+            <w:tcW w:w="1129" w:type="dxa"/>
           </w:tcPr>
           <w:p>
             <w:r>
@@ -2424,7 +2633,7 @@
         </w:tc>
         <w:tc>
           <w:tcPr>
-            <w:tcW w:w="1624" w:type="dxa"/>
+            <w:tcW w:w="1431" w:type="dxa"/>
           </w:tcPr>
           <w:p>
             <w:r>
@@ -2451,7 +2660,7 @@
       <w:tr>
         <w:tc>
           <w:tcPr>
-            <w:tcW w:w="936" w:type="dxa"/>
+            <w:tcW w:w="1129" w:type="dxa"/>
           </w:tcPr>
           <w:p>
             <w:r>
@@ -2461,7 +2670,7 @@
         </w:tc>
         <w:tc>
           <w:tcPr>
-            <w:tcW w:w="1624" w:type="dxa"/>
+            <w:tcW w:w="1431" w:type="dxa"/>
           </w:tcPr>
           <w:p>
             <w:r>
@@ -2488,7 +2697,7 @@
       <w:tr>
         <w:tc>
           <w:tcPr>
-            <w:tcW w:w="936" w:type="dxa"/>
+            <w:tcW w:w="1129" w:type="dxa"/>
           </w:tcPr>
           <w:p>
             <w:r>
@@ -2498,15 +2707,15 @@
         </w:tc>
         <w:tc>
           <w:tcPr>
-            <w:tcW w:w="1624" w:type="dxa"/>
-          </w:tcPr>
-          <w:p>
-            <w:r>
-              <w:t xml:space="preserve">An implementation of any </w:t>
+            <w:tcW w:w="1431" w:type="dxa"/>
+          </w:tcPr>
+          <w:p>
+            <w:r>
+              <w:t xml:space="preserve">An implementation of any shortest path algorithm, such as A* or the First-Breadth </w:t>
             </w:r>
             <w:r>
               <w:lastRenderedPageBreak/>
-              <w:t>shortest path algorithm, such as A* or the First-Breadth Search algorithm allowing the user to find the shortest possible path in a labyrinth maze</w:t>
+              <w:t>Search algorithm allowing the user to find the shortest possible path in a labyrinth maze</w:t>
             </w:r>
           </w:p>
         </w:tc>
@@ -2522,30 +2731,209 @@
           </w:p>
           <w:p>
             <w:r>
+              <w:t>See 1.2: The user can select Breadth First from the list to use the relevant algorithm.</w:t>
+            </w:r>
+          </w:p>
+        </w:tc>
+      </w:tr>
+      <w:tr>
+        <w:tc>
+          <w:tcPr>
+            <w:tcW w:w="1129" w:type="dxa"/>
+          </w:tcPr>
+          <w:p>
+            <w:r>
+              <w:t>1.3</w:t>
+            </w:r>
+          </w:p>
+        </w:tc>
+        <w:tc>
+          <w:tcPr>
+            <w:tcW w:w="1431" w:type="dxa"/>
+          </w:tcPr>
+          <w:p>
+            <w:r>
+              <w:t>The ability for the user to request a maze to be generated by the server with their selected parameters, and have it be returned to their client on completion.</w:t>
+            </w:r>
+          </w:p>
+        </w:tc>
+        <w:tc>
+          <w:tcPr>
+            <w:tcW w:w="6456" w:type="dxa"/>
+          </w:tcPr>
+          <w:p>
+            <w:r>
+              <w:t>See 1.1: The Request Maze button on the MazeParameter form allows the user to send their parameters to the server, wrapped into a request object. The MazeDisplay form opens with their maze once it is received from the server.</w:t>
+            </w:r>
+          </w:p>
+          <w:p>
+            <w:r>
+              <w:t>See [PAGE]: This is the code that performs the stated functionality.</w:t>
+            </w:r>
+          </w:p>
+        </w:tc>
+      </w:tr>
+      <w:tr>
+        <w:tc>
+          <w:tcPr>
+            <w:tcW w:w="1129" w:type="dxa"/>
+          </w:tcPr>
+          <w:p>
+            <w:r>
+              <w:t>1.4</w:t>
+            </w:r>
+          </w:p>
+        </w:tc>
+        <w:tc>
+          <w:tcPr>
+            <w:tcW w:w="1431" w:type="dxa"/>
+          </w:tcPr>
+          <w:p>
+            <w:r>
+              <w:t>A button on the client available post-generation allowing the user to request a solve of their maze.</w:t>
+            </w:r>
+          </w:p>
+        </w:tc>
+        <w:tc>
+          <w:tcPr>
+            <w:tcW w:w="6456" w:type="dxa"/>
+          </w:tcPr>
+          <w:p>
+            <w:r>
+              <w:t xml:space="preserve">See 1.2: The Request Solve button on the </w:t>
+            </w:r>
+            <w:r>
+              <w:t>MazeDisplay form provides this functionality.</w:t>
+            </w:r>
+          </w:p>
+          <w:p>
+            <w:r>
+              <w:t xml:space="preserve">See [PAGE]: The underlying code that </w:t>
+            </w:r>
+            <w:r>
+              <w:t>requests a solve from the server on pressing the button.</w:t>
+            </w:r>
+          </w:p>
+        </w:tc>
+      </w:tr>
+      <w:tr>
+        <w:tc>
+          <w:tcPr>
+            <w:tcW w:w="1129" w:type="dxa"/>
+          </w:tcPr>
+          <w:p>
+            <w:r>
+              <w:t>1.5</w:t>
+            </w:r>
+          </w:p>
+        </w:tc>
+        <w:tc>
+          <w:tcPr>
+            <w:tcW w:w="1431" w:type="dxa"/>
+          </w:tcPr>
+          <w:p>
+            <w:r>
+              <w:t>A screen on the client which displays the current maze after receiving it from the server.</w:t>
+            </w:r>
+          </w:p>
+        </w:tc>
+        <w:tc>
+          <w:tcPr>
+            <w:tcW w:w="6456" w:type="dxa"/>
+          </w:tcPr>
+          <w:p>
+            <w:r>
+              <w:t>See 1.2: The MazeDisplay form implements this screen as a dynamically sized TableLayoutPanel.</w:t>
+            </w:r>
+          </w:p>
+        </w:tc>
+      </w:tr>
+      <w:tr>
+        <w:tc>
+          <w:tcPr>
+            <w:tcW w:w="1129" w:type="dxa"/>
+          </w:tcPr>
+          <w:p>
+            <w:r>
+              <w:t>1.6</w:t>
+            </w:r>
+          </w:p>
+        </w:tc>
+        <w:tc>
+          <w:tcPr>
+            <w:tcW w:w="1431" w:type="dxa"/>
+          </w:tcPr>
+          <w:p>
+            <w:r>
+              <w:t>The ability for the user to navigate the displayed maze pre algorithmic solve and attempt to solve it themselves.</w:t>
+            </w:r>
+          </w:p>
+        </w:tc>
+        <w:tc>
+          <w:tcPr>
+            <w:tcW w:w="6456" w:type="dxa"/>
+          </w:tcPr>
+          <w:p>
+            <w:r>
+              <w:t xml:space="preserve">See [PAGE]: The code that handles movement around </w:t>
+            </w:r>
+            <w:r>
+              <w:t>the maze by allowing the user to manipulate a coordinate assigned to their “navigator”.</w:t>
+            </w:r>
+          </w:p>
+        </w:tc>
+      </w:tr>
+      <w:tr>
+        <w:tc>
+          <w:tcPr>
+            <w:tcW w:w="1129" w:type="dxa"/>
+          </w:tcPr>
+          <w:p>
+            <w:r>
+              <w:t>1.6.1</w:t>
+            </w:r>
+          </w:p>
+        </w:tc>
+        <w:tc>
+          <w:tcPr>
+            <w:tcW w:w="1431" w:type="dxa"/>
+          </w:tcPr>
+          <w:p>
+            <w:r>
+              <w:t>Navigation controls mapped to buttons on the keyboard.</w:t>
+            </w:r>
+          </w:p>
+        </w:tc>
+        <w:tc>
+          <w:tcPr>
+            <w:tcW w:w="6456" w:type="dxa"/>
+          </w:tcPr>
+          <w:p>
+            <w:r>
+              <w:t>See [PAGE]: The code that handles keyboard input.</w:t>
+            </w:r>
+          </w:p>
+        </w:tc>
+      </w:tr>
+      <w:tr>
+        <w:tc>
+          <w:tcPr>
+            <w:tcW w:w="1129" w:type="dxa"/>
+          </w:tcPr>
+          <w:p>
+            <w:r>
               <w:lastRenderedPageBreak/>
-              <w:t>See 1.2: The user can select Breadth First from the list to use the relevant algorithm.</w:t>
-            </w:r>
-          </w:p>
-        </w:tc>
-      </w:tr>
-      <w:tr>
-        <w:tc>
-          <w:tcPr>
-            <w:tcW w:w="936" w:type="dxa"/>
-          </w:tcPr>
-          <w:p>
-            <w:r>
-              <w:t>1.3</w:t>
-            </w:r>
-          </w:p>
-        </w:tc>
-        <w:tc>
-          <w:tcPr>
-            <w:tcW w:w="1624" w:type="dxa"/>
-          </w:tcPr>
-          <w:p>
-            <w:r>
-              <w:t>The ability for the user to request a maze to be generated by the server with their selected parameters, and have it be returned to their client on completion.</w:t>
+              <w:t>1.6.2</w:t>
+            </w:r>
+          </w:p>
+        </w:tc>
+        <w:tc>
+          <w:tcPr>
+            <w:tcW w:w="1431" w:type="dxa"/>
+          </w:tcPr>
+          <w:p>
+            <w:r>
+              <w:t>Buttons on the client interface which allow navigation.</w:t>
             </w:r>
           </w:p>
         </w:tc>
@@ -2555,34 +2943,37 @@
           </w:tcPr>
           <w:p>
             <w:r>
-              <w:t>See 1.1: The Request Maze button on the MazeParameter form allows the user to send their parameters to the server, wrapped into a request object. The MazeDisplay form opens with their maze once it is received from the server.</w:t>
-            </w:r>
-          </w:p>
-          <w:p>
-            <w:r>
-              <w:t>See [PAGE]: This is the code that performs the stated functionality.</w:t>
-            </w:r>
-          </w:p>
-        </w:tc>
-      </w:tr>
-      <w:tr>
-        <w:tc>
-          <w:tcPr>
-            <w:tcW w:w="936" w:type="dxa"/>
-          </w:tcPr>
-          <w:p>
-            <w:r>
-              <w:t>1.4</w:t>
-            </w:r>
-          </w:p>
-        </w:tc>
-        <w:tc>
-          <w:tcPr>
-            <w:tcW w:w="1624" w:type="dxa"/>
-          </w:tcPr>
-          <w:p>
-            <w:r>
-              <w:t>A button on the client available post-generation allowing the user to request a solve of their maze.</w:t>
+              <w:t xml:space="preserve">See 1.2: The 4 buttons with text set to the 4 cardinal directions via Unicode characters are set up to translate the user’s </w:t>
+            </w:r>
+            <w:r>
+              <w:t>“navigator” call on click.</w:t>
+            </w:r>
+          </w:p>
+          <w:p>
+            <w:r>
+              <w:t>See [PAGE]: The code that performs this functionality.</w:t>
+            </w:r>
+          </w:p>
+        </w:tc>
+      </w:tr>
+      <w:tr>
+        <w:tc>
+          <w:tcPr>
+            <w:tcW w:w="1129" w:type="dxa"/>
+          </w:tcPr>
+          <w:p>
+            <w:r>
+              <w:t>1.7</w:t>
+            </w:r>
+          </w:p>
+        </w:tc>
+        <w:tc>
+          <w:tcPr>
+            <w:tcW w:w="1431" w:type="dxa"/>
+          </w:tcPr>
+          <w:p>
+            <w:r>
+              <w:t>The ability for a user to save their generated maze.</w:t>
             </w:r>
           </w:p>
         </w:tc>
@@ -2592,43 +2983,32 @@
           </w:tcPr>
           <w:p>
             <w:r>
-              <w:t xml:space="preserve">See 1.2: The Request Solve button on the </w:t>
-            </w:r>
-            <w:r>
-              <w:t>MazeDisplay form provides this functionality.</w:t>
-            </w:r>
-          </w:p>
-          <w:p>
-            <w:r>
-              <w:t xml:space="preserve">See [PAGE]: The underlying code that </w:t>
-            </w:r>
-            <w:r>
-              <w:t>requests a solve from the server on pressing the button.</w:t>
-            </w:r>
-          </w:p>
-        </w:tc>
-      </w:tr>
-      <w:tr>
-        <w:tc>
-          <w:tcPr>
-            <w:tcW w:w="936" w:type="dxa"/>
-          </w:tcPr>
-          <w:p>
-            <w:r>
-              <w:t>1.5</w:t>
-            </w:r>
-          </w:p>
-        </w:tc>
-        <w:tc>
-          <w:tcPr>
-            <w:tcW w:w="1624" w:type="dxa"/>
-          </w:tcPr>
-          <w:p>
-            <w:r>
-              <w:t>A screen on the client which displays the current maze after receiving it from the server</w:t>
-            </w:r>
-            <w:r>
-              <w:t>.</w:t>
+              <w:t>See 1.2: The server and local save buttons implement the</w:t>
+            </w:r>
+            <w:r>
+              <w:t xml:space="preserve"> 2 save methods.</w:t>
+            </w:r>
+          </w:p>
+        </w:tc>
+      </w:tr>
+      <w:tr>
+        <w:tc>
+          <w:tcPr>
+            <w:tcW w:w="1129" w:type="dxa"/>
+          </w:tcPr>
+          <w:p>
+            <w:r>
+              <w:t>1.7.1</w:t>
+            </w:r>
+          </w:p>
+        </w:tc>
+        <w:tc>
+          <w:tcPr>
+            <w:tcW w:w="1431" w:type="dxa"/>
+          </w:tcPr>
+          <w:p>
+            <w:r>
+              <w:t>If the login system is completed, this should save the maze to the server database. Otherwise, this feature will be a local download.</w:t>
             </w:r>
           </w:p>
         </w:tc>
@@ -2638,32 +3018,32 @@
           </w:tcPr>
           <w:p>
             <w:r>
-              <w:t>See 1.2: The MazeDisplay form implements this screen as a dynamically sized TableLayoutPanel.</w:t>
-            </w:r>
-          </w:p>
-        </w:tc>
-      </w:tr>
-      <w:tr>
-        <w:tc>
-          <w:tcPr>
-            <w:tcW w:w="936" w:type="dxa"/>
-          </w:tcPr>
-          <w:p>
-            <w:r>
-              <w:t>1.6</w:t>
-            </w:r>
-          </w:p>
-        </w:tc>
-        <w:tc>
-          <w:tcPr>
-            <w:tcW w:w="1624" w:type="dxa"/>
-          </w:tcPr>
-          <w:p>
-            <w:r>
-              <w:t>The ability for the user to navigate the displayed maze pre algorithmic solve and attempt to solve it themselves</w:t>
-            </w:r>
-            <w:r>
-              <w:t>.</w:t>
+              <w:t>The login system is completed (See [TEST][PAGE])</w:t>
+            </w:r>
+            <w:r>
+              <w:t>, so the server save functionality is provided by clicking the relevant button (See [PAGE]). I have also implemented the local download feature for completeness (See [PAGE]).</w:t>
+            </w:r>
+          </w:p>
+        </w:tc>
+      </w:tr>
+      <w:tr>
+        <w:tc>
+          <w:tcPr>
+            <w:tcW w:w="1129" w:type="dxa"/>
+          </w:tcPr>
+          <w:p>
+            <w:r>
+              <w:t>1.8</w:t>
+            </w:r>
+          </w:p>
+        </w:tc>
+        <w:tc>
+          <w:tcPr>
+            <w:tcW w:w="1431" w:type="dxa"/>
+          </w:tcPr>
+          <w:p>
+            <w:r>
+              <w:t>A section of the client which uses the Windows Forms Graphs library to display a user-specified graph of information stored in the server database.</w:t>
             </w:r>
           </w:p>
         </w:tc>
@@ -2673,289 +3053,89 @@
           </w:tcPr>
           <w:p>
             <w:r>
-              <w:t xml:space="preserve">See [PAGE]: The code that handles movement around </w:t>
-            </w:r>
-            <w:r>
-              <w:t>the maze by allowing the user to manipulate a coordinate assigned to their “navigator”.</w:t>
-            </w:r>
-          </w:p>
-        </w:tc>
-      </w:tr>
-      <w:tr>
-        <w:tc>
-          <w:tcPr>
-            <w:tcW w:w="936" w:type="dxa"/>
-          </w:tcPr>
-          <w:p>
-            <w:r>
-              <w:t>1.6.1</w:t>
-            </w:r>
-          </w:p>
-        </w:tc>
-        <w:tc>
-          <w:tcPr>
-            <w:tcW w:w="1624" w:type="dxa"/>
-          </w:tcPr>
-          <w:p>
-            <w:r>
-              <w:t xml:space="preserve">Navigation controls mapped to </w:t>
+              <w:t>See “Program Flow and User Interface” Row 5</w:t>
+            </w:r>
+            <w:r>
+              <w:t>: The graph is initialised dynamically on request in the panel shown in the empty panel in 1.1.</w:t>
+            </w:r>
+          </w:p>
+          <w:p>
+            <w:r>
+              <w:t>See [PAGE]: The code that handles dynamic graph generation.</w:t>
+            </w:r>
+          </w:p>
+          <w:p>
+            <w:r>
+              <w:t>See [PAGE]: The code that handles dynamic generation of a text box to show time leaderboards.</w:t>
+            </w:r>
+          </w:p>
+        </w:tc>
+      </w:tr>
+      <w:tr>
+        <w:tc>
+          <w:tcPr>
+            <w:tcW w:w="1129" w:type="dxa"/>
+          </w:tcPr>
+          <w:p>
+            <w:r>
+              <w:t>1.8.1</w:t>
+            </w:r>
+          </w:p>
+        </w:tc>
+        <w:tc>
+          <w:tcPr>
+            <w:tcW w:w="1431" w:type="dxa"/>
+          </w:tcPr>
+          <w:p>
+            <w:r>
+              <w:t>This aspect should allow the user to see personal stats, as well as global stats if the login system is completed</w:t>
+            </w:r>
+          </w:p>
+        </w:tc>
+        <w:tc>
+          <w:tcPr>
+            <w:tcW w:w="6456" w:type="dxa"/>
+          </w:tcPr>
+          <w:p>
+            <w:r>
+              <w:t xml:space="preserve">See 1.1: The “Global?” checkbox allows the user to </w:t>
+            </w:r>
+            <w:r>
+              <w:t>switch between requesting personal and global stats on request, thanks to the login system.</w:t>
+            </w:r>
+          </w:p>
+          <w:p>
+            <w:r>
+              <w:t xml:space="preserve">See [PAGE]: The code that </w:t>
+            </w:r>
+            <w:r>
+              <w:t>implements the checkbox Boolean.</w:t>
+            </w:r>
+          </w:p>
+        </w:tc>
+      </w:tr>
+      <w:tr>
+        <w:tc>
+          <w:tcPr>
+            <w:tcW w:w="1129" w:type="dxa"/>
+          </w:tcPr>
+          <w:p>
+            <w:r>
+              <w:t>2</w:t>
+            </w:r>
+          </w:p>
+        </w:tc>
+        <w:tc>
+          <w:tcPr>
+            <w:tcW w:w="1431" w:type="dxa"/>
+          </w:tcPr>
+          <w:p>
+            <w:r>
+              <w:t xml:space="preserve">The Console App server which will handle the backend operations of the system, such as maze generation, solving, and </w:t>
             </w:r>
             <w:r>
               <w:lastRenderedPageBreak/>
-              <w:t>buttons on the keyboard</w:t>
-            </w:r>
-            <w:r>
-              <w:t>.</w:t>
-            </w:r>
-          </w:p>
-        </w:tc>
-        <w:tc>
-          <w:tcPr>
-            <w:tcW w:w="6456" w:type="dxa"/>
-          </w:tcPr>
-          <w:p>
-            <w:r>
-              <w:lastRenderedPageBreak/>
-              <w:t>See [PAGE]: The code that handles keyboard input.</w:t>
-            </w:r>
-          </w:p>
-        </w:tc>
-      </w:tr>
-      <w:tr>
-        <w:tc>
-          <w:tcPr>
-            <w:tcW w:w="936" w:type="dxa"/>
-          </w:tcPr>
-          <w:p>
-            <w:r>
-              <w:t>1.6.2</w:t>
-            </w:r>
-          </w:p>
-        </w:tc>
-        <w:tc>
-          <w:tcPr>
-            <w:tcW w:w="1624" w:type="dxa"/>
-          </w:tcPr>
-          <w:p>
-            <w:r>
-              <w:t>Buttons on the client interface which allow navigation</w:t>
-            </w:r>
-            <w:r>
-              <w:t>.</w:t>
-            </w:r>
-          </w:p>
-        </w:tc>
-        <w:tc>
-          <w:tcPr>
-            <w:tcW w:w="6456" w:type="dxa"/>
-          </w:tcPr>
-          <w:p>
-            <w:r>
-              <w:t xml:space="preserve">See 1.2: The 4 buttons with text set to the 4 cardinal directions via Unicode characters are set up to translate the user’s </w:t>
-            </w:r>
-            <w:r>
-              <w:t>“navigator” call on click.</w:t>
-            </w:r>
-          </w:p>
-          <w:p>
-            <w:r>
-              <w:t>See [PAGE]: The code that performs this functionality.</w:t>
-            </w:r>
-          </w:p>
-        </w:tc>
-      </w:tr>
-      <w:tr>
-        <w:tc>
-          <w:tcPr>
-            <w:tcW w:w="936" w:type="dxa"/>
-          </w:tcPr>
-          <w:p>
-            <w:r>
-              <w:t>1.7</w:t>
-            </w:r>
-          </w:p>
-        </w:tc>
-        <w:tc>
-          <w:tcPr>
-            <w:tcW w:w="1624" w:type="dxa"/>
-          </w:tcPr>
-          <w:p>
-            <w:r>
-              <w:t>The ability for a user to save their generated maze</w:t>
-            </w:r>
-            <w:r>
-              <w:t>.</w:t>
-            </w:r>
-          </w:p>
-        </w:tc>
-        <w:tc>
-          <w:tcPr>
-            <w:tcW w:w="6456" w:type="dxa"/>
-          </w:tcPr>
-          <w:p>
-            <w:r>
-              <w:t>See 1.2: The server and local save buttons implement the</w:t>
-            </w:r>
-            <w:r>
-              <w:t xml:space="preserve"> 2 save methods.</w:t>
-            </w:r>
-          </w:p>
-        </w:tc>
-      </w:tr>
-      <w:tr>
-        <w:tc>
-          <w:tcPr>
-            <w:tcW w:w="936" w:type="dxa"/>
-          </w:tcPr>
-          <w:p>
-            <w:r>
-              <w:t>1.7.1</w:t>
-            </w:r>
-          </w:p>
-        </w:tc>
-        <w:tc>
-          <w:tcPr>
-            <w:tcW w:w="1624" w:type="dxa"/>
-          </w:tcPr>
-          <w:p>
-            <w:r>
-              <w:t>If the login system is completed, this should save the maze to the server database. Otherwise, this feature will be a local download</w:t>
-            </w:r>
-            <w:r>
-              <w:t>.</w:t>
-            </w:r>
-          </w:p>
-        </w:tc>
-        <w:tc>
-          <w:tcPr>
-            <w:tcW w:w="6456" w:type="dxa"/>
-          </w:tcPr>
-          <w:p>
-            <w:r>
-              <w:t>The login system is completed (See [TEST][PAGE])</w:t>
-            </w:r>
-            <w:r>
-              <w:t>, so the server save functionality is provided by clicking the relevant button (See [PAGE]). I have also implemented the local download feature for completeness (See [PAGE]).</w:t>
-            </w:r>
-          </w:p>
-        </w:tc>
-      </w:tr>
-      <w:tr>
-        <w:tc>
-          <w:tcPr>
-            <w:tcW w:w="936" w:type="dxa"/>
-          </w:tcPr>
-          <w:p>
-            <w:r>
-              <w:t>1.8</w:t>
-            </w:r>
-          </w:p>
-        </w:tc>
-        <w:tc>
-          <w:tcPr>
-            <w:tcW w:w="1624" w:type="dxa"/>
-          </w:tcPr>
-          <w:p>
-            <w:r>
-              <w:t>A section of the client which uses the Windows Forms Graphs library to display a user-specified graph of information stored in the server database</w:t>
-            </w:r>
-            <w:r>
-              <w:t>.</w:t>
-            </w:r>
-          </w:p>
-        </w:tc>
-        <w:tc>
-          <w:tcPr>
-            <w:tcW w:w="6456" w:type="dxa"/>
-          </w:tcPr>
-          <w:p>
-            <w:r>
-              <w:t>See “Program Flow and User Interface” Row 5</w:t>
-            </w:r>
-            <w:r>
-              <w:t>: The graph is initialised dynamically on request in the panel shown in the empty panel in 1.1.</w:t>
-            </w:r>
-          </w:p>
-          <w:p>
-            <w:r>
-              <w:t>See [PAGE]: The code that handles dynamic graph generation.</w:t>
-            </w:r>
-          </w:p>
-          <w:p>
-            <w:r>
-              <w:t>See [PAGE]: The code that handles dynamic generation of a text box to show time leaderboards.</w:t>
-            </w:r>
-          </w:p>
-        </w:tc>
-      </w:tr>
-      <w:tr>
-        <w:tc>
-          <w:tcPr>
-            <w:tcW w:w="936" w:type="dxa"/>
-          </w:tcPr>
-          <w:p>
-            <w:r>
-              <w:t>1.8.1</w:t>
-            </w:r>
-          </w:p>
-        </w:tc>
-        <w:tc>
-          <w:tcPr>
-            <w:tcW w:w="1624" w:type="dxa"/>
-          </w:tcPr>
-          <w:p>
-            <w:r>
-              <w:t>This aspect should allow the user to see personal stats, as well as global stats if the login system is completed</w:t>
-            </w:r>
-          </w:p>
-        </w:tc>
-        <w:tc>
-          <w:tcPr>
-            <w:tcW w:w="6456" w:type="dxa"/>
-          </w:tcPr>
-          <w:p>
-            <w:r>
-              <w:t xml:space="preserve">See 1.1: The “Global?” checkbox allows the user to </w:t>
-            </w:r>
-            <w:r>
-              <w:t>switch between requesting personal and global stats on request, thanks to the login system.</w:t>
-            </w:r>
-          </w:p>
-          <w:p>
-            <w:r>
-              <w:t xml:space="preserve">See [PAGE]: The code that </w:t>
-            </w:r>
-            <w:r>
-              <w:t>implements the checkbox Boolean.</w:t>
-            </w:r>
-          </w:p>
-        </w:tc>
-      </w:tr>
-      <w:tr>
-        <w:tc>
-          <w:tcPr>
-            <w:tcW w:w="936" w:type="dxa"/>
-          </w:tcPr>
-          <w:p>
-            <w:r>
-              <w:t>2</w:t>
-            </w:r>
-          </w:p>
-        </w:tc>
-        <w:tc>
-          <w:tcPr>
-            <w:tcW w:w="1624" w:type="dxa"/>
-          </w:tcPr>
-          <w:p>
-            <w:r>
-              <w:t xml:space="preserve">The Console App server which will handle the backend operations of the system, such as maze generation, </w:t>
-            </w:r>
-            <w:r>
-              <w:lastRenderedPageBreak/>
-              <w:t>solving, and database handling</w:t>
-            </w:r>
-            <w:r>
-              <w:t>.</w:t>
+              <w:t>database handling.</w:t>
             </w:r>
           </w:p>
         </w:tc>
@@ -2985,7 +3165,7 @@
                           <pic:cNvPicPr/>
                         </pic:nvPicPr>
                         <pic:blipFill>
-                          <a:blip r:embed="rId25"/>
+                          <a:blip r:embed="rId26"/>
                           <a:stretch>
                             <a:fillRect/>
                           </a:stretch>
@@ -3025,7 +3205,7 @@
       <w:tr>
         <w:tc>
           <w:tcPr>
-            <w:tcW w:w="936" w:type="dxa"/>
+            <w:tcW w:w="1129" w:type="dxa"/>
           </w:tcPr>
           <w:p>
             <w:r>
@@ -3035,49 +3215,259 @@
         </w:tc>
         <w:tc>
           <w:tcPr>
-            <w:tcW w:w="1624" w:type="dxa"/>
-          </w:tcPr>
-          <w:p>
-            <w:r>
-              <w:t>A database structure storing statistics and login information, as well as storing saved mazes</w:t>
+            <w:tcW w:w="1431" w:type="dxa"/>
+          </w:tcPr>
+          <w:p>
+            <w:r>
+              <w:t>A database structure storing statistics and login information, as well as storing saved mazes.</w:t>
+            </w:r>
+          </w:p>
+        </w:tc>
+        <w:tc>
+          <w:tcPr>
+            <w:tcW w:w="6456" w:type="dxa"/>
+          </w:tcPr>
+          <w:p>
+            <w:r>
+              <w:t xml:space="preserve">See [PAGE]: The SQL code that creates tables </w:t>
+            </w:r>
+            <w:r>
+              <w:t>for this purpose.</w:t>
+            </w:r>
+          </w:p>
+        </w:tc>
+      </w:tr>
+      <w:tr>
+        <w:tc>
+          <w:tcPr>
+            <w:tcW w:w="1129" w:type="dxa"/>
+          </w:tcPr>
+          <w:p>
+            <w:r>
+              <w:t>2.2</w:t>
+            </w:r>
+          </w:p>
+        </w:tc>
+        <w:tc>
+          <w:tcPr>
+            <w:tcW w:w="1431" w:type="dxa"/>
+          </w:tcPr>
+          <w:p>
+            <w:r>
+              <w:t>A console interface which logs requests</w:t>
+            </w:r>
+          </w:p>
+        </w:tc>
+        <w:tc>
+          <w:tcPr>
+            <w:tcW w:w="6456" w:type="dxa"/>
+          </w:tcPr>
+          <w:p>
+            <w:r>
+              <w:t>See [TEST]: The server logs all requests that it processes.</w:t>
+            </w:r>
+          </w:p>
+        </w:tc>
+      </w:tr>
+      <w:tr>
+        <w:tc>
+          <w:tcPr>
+            <w:tcW w:w="1129" w:type="dxa"/>
+          </w:tcPr>
+          <w:p>
+            <w:r>
+              <w:t>2.3</w:t>
+            </w:r>
+          </w:p>
+        </w:tc>
+        <w:tc>
+          <w:tcPr>
+            <w:tcW w:w="1431" w:type="dxa"/>
+          </w:tcPr>
+          <w:p>
+            <w:r>
+              <w:t>Services to facilitate logging in.</w:t>
+            </w:r>
+          </w:p>
+        </w:tc>
+        <w:tc>
+          <w:tcPr>
+            <w:tcW w:w="6456" w:type="dxa"/>
+          </w:tcPr>
+          <w:p>
+            <w:r>
+              <w:t>See [PAGE]: The code that implements this feature.</w:t>
+            </w:r>
+          </w:p>
+        </w:tc>
+      </w:tr>
+      <w:tr>
+        <w:tc>
+          <w:tcPr>
+            <w:tcW w:w="1129" w:type="dxa"/>
+          </w:tcPr>
+          <w:p>
+            <w:r>
+              <w:t>2.4</w:t>
+            </w:r>
+          </w:p>
+        </w:tc>
+        <w:tc>
+          <w:tcPr>
+            <w:tcW w:w="1431" w:type="dxa"/>
+          </w:tcPr>
+          <w:p>
+            <w:r>
+              <w:t>Services to facilitate registering a new user.</w:t>
+            </w:r>
+          </w:p>
+        </w:tc>
+        <w:tc>
+          <w:tcPr>
+            <w:tcW w:w="6456" w:type="dxa"/>
+          </w:tcPr>
+          <w:p>
+            <w:r>
+              <w:t>See [PAGE]: The code that implements this feature.</w:t>
+            </w:r>
+          </w:p>
+        </w:tc>
+      </w:tr>
+      <w:tr>
+        <w:tc>
+          <w:tcPr>
+            <w:tcW w:w="1129" w:type="dxa"/>
+          </w:tcPr>
+          <w:p>
+            <w:r>
+              <w:t>2.5</w:t>
+            </w:r>
+          </w:p>
+        </w:tc>
+        <w:tc>
+          <w:tcPr>
+            <w:tcW w:w="1431" w:type="dxa"/>
+          </w:tcPr>
+          <w:p>
+            <w:r>
+              <w:t>Services to facilitate database management.</w:t>
+            </w:r>
+          </w:p>
+        </w:tc>
+        <w:tc>
+          <w:tcPr>
+            <w:tcW w:w="6456" w:type="dxa"/>
+          </w:tcPr>
+          <w:p>
+            <w:r>
+              <w:t xml:space="preserve">See subobjectives for specific </w:t>
+            </w:r>
+            <w:r>
+              <w:t>examples of database management, otherwise browse [PAGE] for gRPC services which interact with the database.</w:t>
+            </w:r>
+          </w:p>
+        </w:tc>
+      </w:tr>
+      <w:tr>
+        <w:tc>
+          <w:tcPr>
+            <w:tcW w:w="1129" w:type="dxa"/>
+          </w:tcPr>
+          <w:p>
+            <w:r>
+              <w:t>2.5.1</w:t>
+            </w:r>
+          </w:p>
+        </w:tc>
+        <w:tc>
+          <w:tcPr>
+            <w:tcW w:w="1431" w:type="dxa"/>
+          </w:tcPr>
+          <w:p>
+            <w:r>
+              <w:t>Saving/loading mazes on request.</w:t>
+            </w:r>
+          </w:p>
+        </w:tc>
+        <w:tc>
+          <w:tcPr>
+            <w:tcW w:w="6456" w:type="dxa"/>
+          </w:tcPr>
+          <w:p>
+            <w:r>
+              <w:t>See [PAGE]: Services which define th</w:t>
+            </w:r>
+            <w:r>
+              <w:t>e</w:t>
+            </w:r>
+            <w:r>
+              <w:t>s</w:t>
+            </w:r>
+            <w:r>
+              <w:t>e</w:t>
+            </w:r>
+            <w:r>
+              <w:t xml:space="preserve"> feature</w:t>
+            </w:r>
+            <w:r>
+              <w:t>s</w:t>
             </w:r>
             <w:r>
               <w:t>.</w:t>
             </w:r>
           </w:p>
         </w:tc>
+      </w:tr>
+      <w:tr>
+        <w:tc>
+          <w:tcPr>
+            <w:tcW w:w="1129" w:type="dxa"/>
+          </w:tcPr>
+          <w:p>
+            <w:r>
+              <w:t>2.5.2</w:t>
+            </w:r>
+          </w:p>
+        </w:tc>
+        <w:tc>
+          <w:tcPr>
+            <w:tcW w:w="1431" w:type="dxa"/>
+          </w:tcPr>
+          <w:p>
+            <w:r>
+              <w:t>Organize global and user times.</w:t>
+            </w:r>
+          </w:p>
+        </w:tc>
         <w:tc>
           <w:tcPr>
             <w:tcW w:w="6456" w:type="dxa"/>
           </w:tcPr>
           <w:p>
             <w:r>
-              <w:t xml:space="preserve">See [PAGE]: The SQL code that creates tables </w:t>
-            </w:r>
-            <w:r>
-              <w:t>for this purpose.</w:t>
-            </w:r>
-          </w:p>
-        </w:tc>
-      </w:tr>
-      <w:tr>
-        <w:tc>
-          <w:tcPr>
-            <w:tcW w:w="936" w:type="dxa"/>
-          </w:tcPr>
-          <w:p>
-            <w:r>
-              <w:t>2.2</w:t>
-            </w:r>
-          </w:p>
-        </w:tc>
-        <w:tc>
-          <w:tcPr>
-            <w:tcW w:w="1624" w:type="dxa"/>
-          </w:tcPr>
-          <w:p>
-            <w:r>
-              <w:t>A console interface which logs requests</w:t>
+              <w:t>See [PAGE]: Services which define these features.</w:t>
+            </w:r>
+          </w:p>
+        </w:tc>
+      </w:tr>
+      <w:tr>
+        <w:tc>
+          <w:tcPr>
+            <w:tcW w:w="1129" w:type="dxa"/>
+          </w:tcPr>
+          <w:p>
+            <w:r>
+              <w:t>2.6</w:t>
+            </w:r>
+          </w:p>
+        </w:tc>
+        <w:tc>
+          <w:tcPr>
+            <w:tcW w:w="1431" w:type="dxa"/>
+          </w:tcPr>
+          <w:p>
+            <w:r>
+              <w:t>Services to facilitate getting data from the server database.</w:t>
             </w:r>
           </w:p>
         </w:tc>
@@ -3087,32 +3477,29 @@
           </w:tcPr>
           <w:p>
             <w:r>
-              <w:t>See [TEST]: The server logs all requests that it processes.</w:t>
-            </w:r>
-          </w:p>
-        </w:tc>
-      </w:tr>
-      <w:tr>
-        <w:tc>
-          <w:tcPr>
-            <w:tcW w:w="936" w:type="dxa"/>
-          </w:tcPr>
-          <w:p>
-            <w:r>
-              <w:t>2.3</w:t>
-            </w:r>
-          </w:p>
-        </w:tc>
-        <w:tc>
-          <w:tcPr>
-            <w:tcW w:w="1624" w:type="dxa"/>
-          </w:tcPr>
-          <w:p>
-            <w:r>
-              <w:t>Services to facilitate logging in</w:t>
-            </w:r>
-            <w:r>
-              <w:t>.</w:t>
+              <w:t>See subobjectives for specific examples of database management, otherwise browse [PAGE] for gRPC services which interact with the database.</w:t>
+            </w:r>
+          </w:p>
+        </w:tc>
+      </w:tr>
+      <w:tr>
+        <w:tc>
+          <w:tcPr>
+            <w:tcW w:w="1129" w:type="dxa"/>
+          </w:tcPr>
+          <w:p>
+            <w:r>
+              <w:t>2.6.1</w:t>
+            </w:r>
+          </w:p>
+        </w:tc>
+        <w:tc>
+          <w:tcPr>
+            <w:tcW w:w="1431" w:type="dxa"/>
+          </w:tcPr>
+          <w:p>
+            <w:r>
+              <w:t>Fetching user stats.</w:t>
             </w:r>
           </w:p>
         </w:tc>
@@ -3122,32 +3509,29 @@
           </w:tcPr>
           <w:p>
             <w:r>
-              <w:t>See [PAGE]: The code that implements this feature.</w:t>
-            </w:r>
-          </w:p>
-        </w:tc>
-      </w:tr>
-      <w:tr>
-        <w:tc>
-          <w:tcPr>
-            <w:tcW w:w="936" w:type="dxa"/>
-          </w:tcPr>
-          <w:p>
-            <w:r>
-              <w:t>2.4</w:t>
-            </w:r>
-          </w:p>
-        </w:tc>
-        <w:tc>
-          <w:tcPr>
-            <w:tcW w:w="1624" w:type="dxa"/>
-          </w:tcPr>
-          <w:p>
-            <w:r>
-              <w:t>Services to facilitate registering a new user</w:t>
-            </w:r>
-            <w:r>
-              <w:t>.</w:t>
+              <w:t>See [PAGE] for the service that implements this.</w:t>
+            </w:r>
+          </w:p>
+        </w:tc>
+      </w:tr>
+      <w:tr>
+        <w:tc>
+          <w:tcPr>
+            <w:tcW w:w="1129" w:type="dxa"/>
+          </w:tcPr>
+          <w:p>
+            <w:r>
+              <w:t>2.6.2</w:t>
+            </w:r>
+          </w:p>
+        </w:tc>
+        <w:tc>
+          <w:tcPr>
+            <w:tcW w:w="1431" w:type="dxa"/>
+          </w:tcPr>
+          <w:p>
+            <w:r>
+              <w:t>Fetching global stats.</w:t>
             </w:r>
           </w:p>
         </w:tc>
@@ -3157,196 +3541,6 @@
           </w:tcPr>
           <w:p>
             <w:r>
-              <w:t>See [PAGE]: The code that implements this feature.</w:t>
-            </w:r>
-          </w:p>
-        </w:tc>
-      </w:tr>
-      <w:tr>
-        <w:tc>
-          <w:tcPr>
-            <w:tcW w:w="936" w:type="dxa"/>
-          </w:tcPr>
-          <w:p>
-            <w:r>
-              <w:t>2.5</w:t>
-            </w:r>
-          </w:p>
-        </w:tc>
-        <w:tc>
-          <w:tcPr>
-            <w:tcW w:w="1624" w:type="dxa"/>
-          </w:tcPr>
-          <w:p>
-            <w:r>
-              <w:t>Services to facilitate database management.</w:t>
-            </w:r>
-          </w:p>
-        </w:tc>
-        <w:tc>
-          <w:tcPr>
-            <w:tcW w:w="6456" w:type="dxa"/>
-          </w:tcPr>
-          <w:p>
-            <w:r>
-              <w:t xml:space="preserve">See subobjectives for specific </w:t>
-            </w:r>
-            <w:r>
-              <w:t>examples of database management, otherwise browse [PAGE] for gRPC services which interact with the database.</w:t>
-            </w:r>
-          </w:p>
-        </w:tc>
-      </w:tr>
-      <w:tr>
-        <w:tc>
-          <w:tcPr>
-            <w:tcW w:w="936" w:type="dxa"/>
-          </w:tcPr>
-          <w:p>
-            <w:r>
-              <w:t>2.5.1</w:t>
-            </w:r>
-          </w:p>
-        </w:tc>
-        <w:tc>
-          <w:tcPr>
-            <w:tcW w:w="1624" w:type="dxa"/>
-          </w:tcPr>
-          <w:p>
-            <w:r>
-              <w:t>Saving/loading mazes on request</w:t>
-            </w:r>
-            <w:r>
-              <w:t>.</w:t>
-            </w:r>
-          </w:p>
-        </w:tc>
-        <w:tc>
-          <w:tcPr>
-            <w:tcW w:w="6456" w:type="dxa"/>
-          </w:tcPr>
-          <w:p>
-            <w:r>
-              <w:t>See [PAGE]: Services which define th</w:t>
-            </w:r>
-            <w:r>
-              <w:t>e</w:t>
-            </w:r>
-            <w:r>
-              <w:t>s</w:t>
-            </w:r>
-            <w:r>
-              <w:t>e</w:t>
-            </w:r>
-            <w:r>
-              <w:t xml:space="preserve"> feature</w:t>
-            </w:r>
-            <w:r>
-              <w:t>s</w:t>
-            </w:r>
-            <w:r>
-              <w:t>.</w:t>
-            </w:r>
-          </w:p>
-        </w:tc>
-      </w:tr>
-      <w:tr>
-        <w:tc>
-          <w:tcPr>
-            <w:tcW w:w="936" w:type="dxa"/>
-          </w:tcPr>
-          <w:p>
-            <w:r>
-              <w:t>2.5.2</w:t>
-            </w:r>
-          </w:p>
-        </w:tc>
-        <w:tc>
-          <w:tcPr>
-            <w:tcW w:w="1624" w:type="dxa"/>
-          </w:tcPr>
-          <w:p>
-            <w:r>
-              <w:t>Organize global and user times</w:t>
-            </w:r>
-            <w:r>
-              <w:t>.</w:t>
-            </w:r>
-          </w:p>
-        </w:tc>
-        <w:tc>
-          <w:tcPr>
-            <w:tcW w:w="6456" w:type="dxa"/>
-          </w:tcPr>
-          <w:p>
-            <w:r>
-              <w:t>See [PAGE]: Services which define these features.</w:t>
-            </w:r>
-          </w:p>
-        </w:tc>
-      </w:tr>
-      <w:tr>
-        <w:tc>
-          <w:tcPr>
-            <w:tcW w:w="936" w:type="dxa"/>
-          </w:tcPr>
-          <w:p>
-            <w:r>
-              <w:t>2.6</w:t>
-            </w:r>
-          </w:p>
-        </w:tc>
-        <w:tc>
-          <w:tcPr>
-            <w:tcW w:w="1624" w:type="dxa"/>
-          </w:tcPr>
-          <w:p>
-            <w:r>
-              <w:t>Services to facilitate getting data from the server database</w:t>
-            </w:r>
-            <w:r>
-              <w:t>.</w:t>
-            </w:r>
-          </w:p>
-        </w:tc>
-        <w:tc>
-          <w:tcPr>
-            <w:tcW w:w="6456" w:type="dxa"/>
-          </w:tcPr>
-          <w:p>
-            <w:r>
-              <w:t>See subobjectives for specific examples of database management, otherwise browse [PAGE] for gRPC services which interact with the database.</w:t>
-            </w:r>
-          </w:p>
-        </w:tc>
-      </w:tr>
-      <w:tr>
-        <w:tc>
-          <w:tcPr>
-            <w:tcW w:w="936" w:type="dxa"/>
-          </w:tcPr>
-          <w:p>
-            <w:r>
-              <w:t>2.6.1</w:t>
-            </w:r>
-          </w:p>
-        </w:tc>
-        <w:tc>
-          <w:tcPr>
-            <w:tcW w:w="1624" w:type="dxa"/>
-          </w:tcPr>
-          <w:p>
-            <w:r>
-              <w:t>Fetching user stats.</w:t>
-            </w:r>
-          </w:p>
-        </w:tc>
-        <w:tc>
-          <w:tcPr>
-            <w:tcW w:w="6456" w:type="dxa"/>
-          </w:tcPr>
-          <w:p>
-            <w:r>
               <w:t>See [PAGE] for the service that implements this.</w:t>
             </w:r>
           </w:p>
@@ -3355,39 +3549,7 @@
       <w:tr>
         <w:tc>
           <w:tcPr>
-            <w:tcW w:w="936" w:type="dxa"/>
-          </w:tcPr>
-          <w:p>
-            <w:r>
-              <w:t>2.6.2</w:t>
-            </w:r>
-          </w:p>
-        </w:tc>
-        <w:tc>
-          <w:tcPr>
-            <w:tcW w:w="1624" w:type="dxa"/>
-          </w:tcPr>
-          <w:p>
-            <w:r>
-              <w:t>Fetching global stats.</w:t>
-            </w:r>
-          </w:p>
-        </w:tc>
-        <w:tc>
-          <w:tcPr>
-            <w:tcW w:w="6456" w:type="dxa"/>
-          </w:tcPr>
-          <w:p>
-            <w:r>
-              <w:t>See [PAGE] for the service that implements this.</w:t>
-            </w:r>
-          </w:p>
-        </w:tc>
-      </w:tr>
-      <w:tr>
-        <w:tc>
-          <w:tcPr>
-            <w:tcW w:w="936" w:type="dxa"/>
+            <w:tcW w:w="1129" w:type="dxa"/>
           </w:tcPr>
           <w:p>
             <w:r>
@@ -3397,7 +3559,7 @@
         </w:tc>
         <w:tc>
           <w:tcPr>
-            <w:tcW w:w="1624" w:type="dxa"/>
+            <w:tcW w:w="1431" w:type="dxa"/>
           </w:tcPr>
           <w:p>
             <w:r>
@@ -3489,11 +3651,7 @@
               <w:t>I have used lists and stacks modelled by lists throughout the program</w:t>
             </w:r>
             <w:r>
-              <w:t xml:space="preserve">. See [PAGE] for an </w:t>
-            </w:r>
-            <w:r>
-              <w:lastRenderedPageBreak/>
-              <w:t>example of where I have used a stack modelled by a list.</w:t>
+              <w:t>. See [PAGE] for an example of where I have used a stack modelled by a list.</w:t>
             </w:r>
           </w:p>
         </w:tc>
@@ -3660,6 +3818,9 @@
             <w:r>
               <w:t>an SQL query that uses COUNT(*)</w:t>
             </w:r>
+            <w:r>
+              <w:t>.</w:t>
+            </w:r>
           </w:p>
         </w:tc>
       </w:tr>
@@ -3680,7 +3841,13 @@
           </w:tcPr>
           <w:p>
             <w:r>
-              <w:t xml:space="preserve">A maze is a graph, so the solving algorithms I have </w:t>
+              <w:t xml:space="preserve">A maze is a </w:t>
+            </w:r>
+            <w:r>
+              <w:t xml:space="preserve">representation of a </w:t>
+            </w:r>
+            <w:r>
+              <w:t xml:space="preserve">graph, so the solving algorithms I have </w:t>
             </w:r>
             <w:r>
               <w:t>implemented are all graph traversal algorithms.</w:t>
@@ -3695,7 +3862,7 @@
           </w:tcPr>
           <w:p>
             <w:r>
-              <w:t>List operations</w:t>
+              <w:t>List / Stack operations</w:t>
             </w:r>
           </w:p>
         </w:tc>
@@ -3703,7 +3870,11 @@
           <w:tcPr>
             <w:tcW w:w="4508" w:type="dxa"/>
           </w:tcPr>
-          <w:p/>
+          <w:p>
+            <w:r>
+              <w:t>Each algorithm utilises lists and stacks, and their respective methods for handling data in them.</w:t>
+            </w:r>
+          </w:p>
         </w:tc>
       </w:tr>
       <w:tr>
@@ -3711,13 +3882,24 @@
           <w:tcPr>
             <w:tcW w:w="4508" w:type="dxa"/>
           </w:tcPr>
-          <w:p/>
+          <w:p>
+            <w:r>
+              <w:t>Hashing</w:t>
+            </w:r>
+          </w:p>
         </w:tc>
         <w:tc>
           <w:tcPr>
             <w:tcW w:w="4508" w:type="dxa"/>
           </w:tcPr>
-          <w:p/>
+          <w:p>
+            <w:r>
+              <w:t xml:space="preserve">The </w:t>
+            </w:r>
+            <w:r>
+              <w:t>login system makes use of hashing for passwords.</w:t>
+            </w:r>
+          </w:p>
         </w:tc>
       </w:tr>
       <w:tr>
@@ -3725,13 +3907,21 @@
           <w:tcPr>
             <w:tcW w:w="4508" w:type="dxa"/>
           </w:tcPr>
-          <w:p/>
+          <w:p>
+            <w:r>
+              <w:t>Recursive algorithms</w:t>
+            </w:r>
+          </w:p>
         </w:tc>
         <w:tc>
           <w:tcPr>
             <w:tcW w:w="4508" w:type="dxa"/>
           </w:tcPr>
-          <w:p/>
+          <w:p>
+            <w:r>
+              <w:t>See [PAGE] for a recursive maze generation algorithm.</w:t>
+            </w:r>
+          </w:p>
         </w:tc>
       </w:tr>
       <w:tr>
@@ -3739,13 +3929,24 @@
           <w:tcPr>
             <w:tcW w:w="4508" w:type="dxa"/>
           </w:tcPr>
-          <w:p/>
+          <w:p>
+            <w:r>
+              <w:t>Complex user-defined algorithms (eg optimisation, minimisation, scheduling, pattern matching) or equivalent difficulty</w:t>
+            </w:r>
+          </w:p>
         </w:tc>
         <w:tc>
           <w:tcPr>
             <w:tcW w:w="4508" w:type="dxa"/>
           </w:tcPr>
-          <w:p/>
+          <w:p>
+            <w:r>
+              <w:t>Maze-solving falls under this level of difficult</w:t>
+            </w:r>
+            <w:r>
+              <w:t>y.</w:t>
+            </w:r>
+          </w:p>
         </w:tc>
       </w:tr>
       <w:tr>
@@ -3753,13 +3954,21 @@
           <w:tcPr>
             <w:tcW w:w="4508" w:type="dxa"/>
           </w:tcPr>
-          <w:p/>
+          <w:p>
+            <w:r>
+              <w:t>Dynamic generation of objects based on complex user-defined use of OOP model</w:t>
+            </w:r>
+          </w:p>
         </w:tc>
         <w:tc>
           <w:tcPr>
             <w:tcW w:w="4508" w:type="dxa"/>
           </w:tcPr>
-          <w:p/>
+          <w:p>
+            <w:r>
+              <w:t>Maze and coordinate objects are dynamically generated at the user’s request.</w:t>
+            </w:r>
+          </w:p>
         </w:tc>
       </w:tr>
       <w:tr>
@@ -3767,27 +3976,21 @@
           <w:tcPr>
             <w:tcW w:w="4508" w:type="dxa"/>
           </w:tcPr>
-          <w:p/>
+          <w:p>
+            <w:r>
+              <w:t>Server-side scripting using request and response objects and server-side extensions for a complex client-server model</w:t>
+            </w:r>
+          </w:p>
         </w:tc>
         <w:tc>
           <w:tcPr>
             <w:tcW w:w="4508" w:type="dxa"/>
           </w:tcPr>
-          <w:p/>
-        </w:tc>
-      </w:tr>
-      <w:tr>
-        <w:tc>
-          <w:tcPr>
-            <w:tcW w:w="4508" w:type="dxa"/>
-          </w:tcPr>
-          <w:p/>
-        </w:tc>
-        <w:tc>
-          <w:tcPr>
-            <w:tcW w:w="4508" w:type="dxa"/>
-          </w:tcPr>
-          <w:p/>
+          <w:p>
+            <w:r>
+              <w:t>See [PAGE] for a group of server-side scripts. Each protocol file defines request and response objects, which are used throughout the program to service the client-server model.</w:t>
+            </w:r>
+          </w:p>
         </w:tc>
       </w:tr>
     </w:tbl>

</xml_diff>